<commit_message>
Rajout du schema pieuvre
Signed-off-by: Pascal BARREAU <pbarreau@ac-guadeloupe.fr>
</commit_message>
<xml_diff>
--- a/doc/2013_BA4_BAR_CDCF.docx
+++ b/doc/2013_BA4_BAR_CDCF.docx
@@ -8055,17 +8055,17 @@
           <v:shape id="_x0000_i1025" type="#_x0000_t75" style="width:2in;height:2in" o:ole="">
             <v:imagedata r:id="rId10" o:title=""/>
           </v:shape>
-          <o:OLEObject Type="Embed" ProgID="Photoshop.Image.6" ShapeID="_x0000_i1025" DrawAspect="Content" ObjectID="_1413619954" r:id="rId11">
+          <o:OLEObject Type="Embed" ProgID="Photoshop.Image.6" ShapeID="_x0000_i1025" DrawAspect="Content" ObjectID="_1413695460" r:id="rId11">
             <o:FieldCodes>\s</o:FieldCodes>
           </o:OLEObject>
         </w:object>
       </w:r>
       <w:r>
         <w:object w:dxaOrig="878" w:dyaOrig="878">
-          <v:shape id="_x0000_i1026" type="#_x0000_t75" style="width:44.4pt;height:44.4pt" o:ole="">
+          <v:shape id="_x0000_i1026" type="#_x0000_t75" style="width:44.2pt;height:44.2pt" o:ole="">
             <v:imagedata r:id="rId12" o:title=""/>
           </v:shape>
-          <o:OLEObject Type="Embed" ProgID="Photoshop.Image.6" ShapeID="_x0000_i1026" DrawAspect="Content" ObjectID="_1413619955" r:id="rId13">
+          <o:OLEObject Type="Embed" ProgID="Photoshop.Image.6" ShapeID="_x0000_i1026" DrawAspect="Content" ObjectID="_1413695461" r:id="rId13">
             <o:FieldCodes>\s</o:FieldCodes>
           </o:OLEObject>
         </w:object>
@@ -8604,7 +8604,51 @@
         <w:t>Utilisation Normale</w:t>
       </w:r>
     </w:p>
-    <w:p/>
+    <w:p>
+      <w:pPr>
+        <w:jc w:val="center"/>
+      </w:pPr>
+      <w:r>
+        <w:rPr>
+          <w:noProof/>
+        </w:rPr>
+        <w:drawing>
+          <wp:inline distT="0" distB="0" distL="0" distR="0">
+            <wp:extent cx="2956760" cy="2381662"/>
+            <wp:effectExtent l="19050" t="0" r="0" b="0"/>
+            <wp:docPr id="2" name="Image 1" descr="pieuvre.png"/>
+            <wp:cNvGraphicFramePr>
+              <a:graphicFrameLocks xmlns:a="http://schemas.openxmlformats.org/drawingml/2006/main" noChangeAspect="1"/>
+            </wp:cNvGraphicFramePr>
+            <a:graphic xmlns:a="http://schemas.openxmlformats.org/drawingml/2006/main">
+              <a:graphicData uri="http://schemas.openxmlformats.org/drawingml/2006/picture">
+                <pic:pic xmlns:pic="http://schemas.openxmlformats.org/drawingml/2006/picture">
+                  <pic:nvPicPr>
+                    <pic:cNvPr id="0" name="pieuvre.png"/>
+                    <pic:cNvPicPr/>
+                  </pic:nvPicPr>
+                  <pic:blipFill>
+                    <a:blip r:embed="rId16"/>
+                    <a:stretch>
+                      <a:fillRect/>
+                    </a:stretch>
+                  </pic:blipFill>
+                  <pic:spPr>
+                    <a:xfrm>
+                      <a:off x="0" y="0"/>
+                      <a:ext cx="2960386" cy="2384583"/>
+                    </a:xfrm>
+                    <a:prstGeom prst="rect">
+                      <a:avLst/>
+                    </a:prstGeom>
+                  </pic:spPr>
+                </pic:pic>
+              </a:graphicData>
+            </a:graphic>
+          </wp:inline>
+        </w:drawing>
+      </w:r>
+    </w:p>
     <w:p>
       <w:pPr>
         <w:pStyle w:val="pbst5"/>
@@ -11594,7 +11638,7 @@
                     <pic:cNvPicPr/>
                   </pic:nvPicPr>
                   <pic:blipFill>
-                    <a:blip r:embed="rId16"/>
+                    <a:blip r:embed="rId17"/>
                     <a:stretch>
                       <a:fillRect/>
                     </a:stretch>
@@ -11651,7 +11695,7 @@
                     <pic:cNvPicPr/>
                   </pic:nvPicPr>
                   <pic:blipFill>
-                    <a:blip r:embed="rId17"/>
+                    <a:blip r:embed="rId18"/>
                     <a:stretch>
                       <a:fillRect/>
                     </a:stretch>
@@ -11709,7 +11753,7 @@
                     <pic:cNvPicPr/>
                   </pic:nvPicPr>
                   <pic:blipFill>
-                    <a:blip r:embed="rId18"/>
+                    <a:blip r:embed="rId19"/>
                     <a:stretch>
                       <a:fillRect/>
                     </a:stretch>
@@ -11765,7 +11809,7 @@
                     <pic:cNvPicPr/>
                   </pic:nvPicPr>
                   <pic:blipFill>
-                    <a:blip r:embed="rId19"/>
+                    <a:blip r:embed="rId20"/>
                     <a:stretch>
                       <a:fillRect/>
                     </a:stretch>
@@ -11836,7 +11880,7 @@
                     <pic:cNvPicPr/>
                   </pic:nvPicPr>
                   <pic:blipFill>
-                    <a:blip r:embed="rId20"/>
+                    <a:blip r:embed="rId21"/>
                     <a:stretch>
                       <a:fillRect/>
                     </a:stretch>
@@ -11896,7 +11940,7 @@
                     <pic:cNvPicPr/>
                   </pic:nvPicPr>
                   <pic:blipFill>
-                    <a:blip r:embed="rId21"/>
+                    <a:blip r:embed="rId22"/>
                     <a:stretch>
                       <a:fillRect/>
                     </a:stretch>
@@ -11956,7 +12000,7 @@
                     <pic:cNvPicPr/>
                   </pic:nvPicPr>
                   <pic:blipFill>
-                    <a:blip r:embed="rId22"/>
+                    <a:blip r:embed="rId23"/>
                     <a:stretch>
                       <a:fillRect/>
                     </a:stretch>
@@ -12012,7 +12056,7 @@
                     <pic:cNvPicPr/>
                   </pic:nvPicPr>
                   <pic:blipFill>
-                    <a:blip r:embed="rId23"/>
+                    <a:blip r:embed="rId24"/>
                     <a:stretch>
                       <a:fillRect/>
                     </a:stretch>
@@ -27196,7 +27240,7 @@
       <w:r>
         <w:t>Adapter les sources de « </w:t>
       </w:r>
-      <w:hyperlink r:id="rId24" w:history="1">
+      <w:hyperlink r:id="rId25" w:history="1">
         <w:r>
           <w:rPr>
             <w:rStyle w:val="Lienhypertexte"/>
@@ -27213,7 +27257,7 @@
         </w:rPr>
         <w:t xml:space="preserve"> / </w:t>
       </w:r>
-      <w:hyperlink r:id="rId25" w:history="1">
+      <w:hyperlink r:id="rId26" w:history="1">
         <w:r>
           <w:rPr>
             <w:rStyle w:val="Lienhypertexte"/>
@@ -36034,7 +36078,7 @@
               <w:bCs/>
               <w:noProof/>
             </w:rPr>
-            <w:t>8</w:t>
+            <w:t>7</w:t>
           </w:r>
           <w:r>
             <w:rPr>

</xml_diff>

<commit_message>
Fin documentation Analyse A rediger travail etudiants !!
Signed-off-by: Pascal BARREAU <pbarreau@ac-guadeloupe.fr>
</commit_message>
<xml_diff>
--- a/doc/2013_BA4_BAR_CDCF.docx
+++ b/doc/2013_BA4_BAR_CDCF.docx
@@ -7951,7 +7951,7 @@
           <v:shape id="_x0000_i1025" type="#_x0000_t75" style="width:2in;height:2in" o:ole="">
             <v:imagedata r:id="rId11" o:title=""/>
           </v:shape>
-          <o:OLEObject Type="Embed" ProgID="Photoshop.Image.6" ShapeID="_x0000_i1025" DrawAspect="Content" ObjectID="_1413999896" r:id="rId12">
+          <o:OLEObject Type="Embed" ProgID="Photoshop.Image.6" ShapeID="_x0000_i1025" DrawAspect="Content" ObjectID="_1414009151" r:id="rId12">
             <o:FieldCodes>\s</o:FieldCodes>
           </o:OLEObject>
         </w:object>
@@ -7961,7 +7961,7 @@
           <v:shape id="_x0000_i1026" type="#_x0000_t75" style="width:44.15pt;height:44.15pt" o:ole="">
             <v:imagedata r:id="rId13" o:title=""/>
           </v:shape>
-          <o:OLEObject Type="Embed" ProgID="Photoshop.Image.6" ShapeID="_x0000_i1026" DrawAspect="Content" ObjectID="_1413999897" r:id="rId14">
+          <o:OLEObject Type="Embed" ProgID="Photoshop.Image.6" ShapeID="_x0000_i1026" DrawAspect="Content" ObjectID="_1414009152" r:id="rId14">
             <o:FieldCodes>\s</o:FieldCodes>
           </o:OLEObject>
         </w:object>
@@ -8036,25 +8036,45 @@
       <w:r>
         <w:t xml:space="preserve">Figure </w:t>
       </w:r>
-      <w:fldSimple w:instr=" STYLEREF pb_st1 \s ">
-        <w:r>
-          <w:rPr>
-            <w:noProof/>
-          </w:rPr>
-          <w:t>2</w:t>
-        </w:r>
-      </w:fldSimple>
+      <w:r>
+        <w:fldChar w:fldCharType="begin"/>
+      </w:r>
+      <w:r>
+        <w:instrText xml:space="preserve"> STYLEREF pb_st1 \s </w:instrText>
+      </w:r>
+      <w:r>
+        <w:fldChar w:fldCharType="separate"/>
+      </w:r>
+      <w:r>
+        <w:rPr>
+          <w:noProof/>
+        </w:rPr>
+        <w:t>2</w:t>
+      </w:r>
+      <w:r>
+        <w:fldChar w:fldCharType="end"/>
+      </w:r>
       <w:r>
         <w:noBreakHyphen/>
       </w:r>
-      <w:fldSimple w:instr=" SEQ Figure \* ARABIC \s 1 ">
-        <w:r>
-          <w:rPr>
-            <w:noProof/>
-          </w:rPr>
-          <w:t>1</w:t>
-        </w:r>
-      </w:fldSimple>
+      <w:r>
+        <w:fldChar w:fldCharType="begin"/>
+      </w:r>
+      <w:r>
+        <w:instrText xml:space="preserve"> SEQ Figure \* ARABIC \s 1 </w:instrText>
+      </w:r>
+      <w:r>
+        <w:fldChar w:fldCharType="separate"/>
+      </w:r>
+      <w:r>
+        <w:rPr>
+          <w:noProof/>
+        </w:rPr>
+        <w:t>1</w:t>
+      </w:r>
+      <w:r>
+        <w:fldChar w:fldCharType="end"/>
+      </w:r>
     </w:p>
     <w:p/>
     <w:p>
@@ -9631,8 +9651,6 @@
             <w:r>
               <w:t>F1</w:t>
             </w:r>
-            <w:bookmarkStart w:id="19" w:name="_GoBack"/>
-            <w:bookmarkEnd w:id="19"/>
           </w:p>
         </w:tc>
       </w:tr>
@@ -9657,22 +9675,22 @@
       <w:pPr>
         <w:pStyle w:val="pbst2"/>
       </w:pPr>
-      <w:bookmarkStart w:id="20" w:name="_Toc340256570"/>
+      <w:bookmarkStart w:id="19" w:name="_Toc340256570"/>
       <w:r>
         <w:lastRenderedPageBreak/>
         <w:t>Analyse Fonctionnelle Technique</w:t>
       </w:r>
+      <w:bookmarkEnd w:id="19"/>
+    </w:p>
+    <w:p>
+      <w:pPr>
+        <w:pStyle w:val="pbst3"/>
+      </w:pPr>
+      <w:bookmarkStart w:id="20" w:name="_Toc340256571"/>
+      <w:r>
+        <w:t>Situation de vie : Utilisation normale</w:t>
+      </w:r>
       <w:bookmarkEnd w:id="20"/>
-    </w:p>
-    <w:p>
-      <w:pPr>
-        <w:pStyle w:val="pbst3"/>
-      </w:pPr>
-      <w:bookmarkStart w:id="21" w:name="_Toc340256571"/>
-      <w:r>
-        <w:t>Situation de vie : Utilisation normale</w:t>
-      </w:r>
-      <w:bookmarkEnd w:id="21"/>
     </w:p>
     <w:p/>
     <w:p/>
@@ -9839,14 +9857,24 @@
       <w:r>
         <w:t xml:space="preserve">Figure </w:t>
       </w:r>
-      <w:fldSimple w:instr=" STYLEREF pb_st1\s ">
-        <w:r>
-          <w:rPr>
-            <w:noProof/>
-          </w:rPr>
-          <w:t>3</w:t>
-        </w:r>
-      </w:fldSimple>
+      <w:r>
+        <w:fldChar w:fldCharType="begin"/>
+      </w:r>
+      <w:r>
+        <w:instrText xml:space="preserve"> STYLEREF pb_st1\s </w:instrText>
+      </w:r>
+      <w:r>
+        <w:fldChar w:fldCharType="separate"/>
+      </w:r>
+      <w:r>
+        <w:rPr>
+          <w:noProof/>
+        </w:rPr>
+        <w:t>3</w:t>
+      </w:r>
+      <w:r>
+        <w:fldChar w:fldCharType="end"/>
+      </w:r>
       <w:r>
         <w:noBreakHyphen/>
       </w:r>
@@ -9889,7 +9917,7 @@
       <w:pPr>
         <w:pStyle w:val="pbst1"/>
       </w:pPr>
-      <w:bookmarkStart w:id="22" w:name="_Toc340256572"/>
+      <w:bookmarkStart w:id="21" w:name="_Toc340256572"/>
       <w:r>
         <w:lastRenderedPageBreak/>
         <w:t>Moyens</w:t>
@@ -9903,17 +9931,17 @@
       <w:r>
         <w:t xml:space="preserve"> disponibles et contraintes de réalisation</w:t>
       </w:r>
+      <w:bookmarkEnd w:id="21"/>
+    </w:p>
+    <w:p>
+      <w:pPr>
+        <w:pStyle w:val="pbst2"/>
+      </w:pPr>
+      <w:bookmarkStart w:id="22" w:name="_Toc340256573"/>
+      <w:r>
+        <w:t>Spécifications</w:t>
+      </w:r>
       <w:bookmarkEnd w:id="22"/>
-    </w:p>
-    <w:p>
-      <w:pPr>
-        <w:pStyle w:val="pbst2"/>
-      </w:pPr>
-      <w:bookmarkStart w:id="23" w:name="_Toc340256573"/>
-      <w:r>
-        <w:t>Spécifications</w:t>
-      </w:r>
-      <w:bookmarkEnd w:id="23"/>
     </w:p>
     <w:p>
       <w:r>
@@ -10046,18 +10074,28 @@
         <w:pStyle w:val="Lgende"/>
         <w:jc w:val="center"/>
       </w:pPr>
-      <w:bookmarkStart w:id="24" w:name="_Ref340136748"/>
+      <w:bookmarkStart w:id="23" w:name="_Ref340136748"/>
       <w:r>
         <w:t xml:space="preserve">Figure </w:t>
       </w:r>
-      <w:fldSimple w:instr=" STYLEREF pb_st1 \s ">
-        <w:r>
-          <w:rPr>
-            <w:noProof/>
-          </w:rPr>
-          <w:t>4</w:t>
-        </w:r>
-      </w:fldSimple>
+      <w:r>
+        <w:fldChar w:fldCharType="begin"/>
+      </w:r>
+      <w:r>
+        <w:instrText xml:space="preserve"> STYLEREF pb_st1 \s </w:instrText>
+      </w:r>
+      <w:r>
+        <w:fldChar w:fldCharType="separate"/>
+      </w:r>
+      <w:r>
+        <w:rPr>
+          <w:noProof/>
+        </w:rPr>
+        <w:t>4</w:t>
+      </w:r>
+      <w:r>
+        <w:fldChar w:fldCharType="end"/>
+      </w:r>
       <w:r>
         <w:noBreakHyphen/>
       </w:r>
@@ -10082,18 +10120,18 @@
       <w:r>
         <w:fldChar w:fldCharType="end"/>
       </w:r>
+      <w:bookmarkEnd w:id="23"/>
+    </w:p>
+    <w:p/>
+    <w:p>
+      <w:pPr>
+        <w:pStyle w:val="pbst3"/>
+      </w:pPr>
+      <w:bookmarkStart w:id="24" w:name="_Toc340256574"/>
+      <w:r>
+        <w:t>Diagramme des cas d’utilisation de la douchette sans fils</w:t>
+      </w:r>
       <w:bookmarkEnd w:id="24"/>
-    </w:p>
-    <w:p/>
-    <w:p>
-      <w:pPr>
-        <w:pStyle w:val="pbst3"/>
-      </w:pPr>
-      <w:bookmarkStart w:id="25" w:name="_Toc340256574"/>
-      <w:r>
-        <w:t>Diagramme des cas d’utilisation de la douchette sans fils</w:t>
-      </w:r>
-      <w:bookmarkEnd w:id="25"/>
     </w:p>
     <w:p>
       <w:pPr>
@@ -10147,18 +10185,28 @@
         <w:pStyle w:val="Lgende"/>
         <w:jc w:val="center"/>
       </w:pPr>
-      <w:bookmarkStart w:id="26" w:name="_Ref340166708"/>
+      <w:bookmarkStart w:id="25" w:name="_Ref340166708"/>
       <w:r>
         <w:t xml:space="preserve">Figure </w:t>
       </w:r>
-      <w:fldSimple w:instr=" STYLEREF pb_st1\s ">
-        <w:r>
-          <w:rPr>
-            <w:noProof/>
-          </w:rPr>
-          <w:t>4</w:t>
-        </w:r>
-      </w:fldSimple>
+      <w:r>
+        <w:fldChar w:fldCharType="begin"/>
+      </w:r>
+      <w:r>
+        <w:instrText xml:space="preserve"> STYLEREF pb_st1\s </w:instrText>
+      </w:r>
+      <w:r>
+        <w:fldChar w:fldCharType="separate"/>
+      </w:r>
+      <w:r>
+        <w:rPr>
+          <w:noProof/>
+        </w:rPr>
+        <w:t>4</w:t>
+      </w:r>
+      <w:r>
+        <w:fldChar w:fldCharType="end"/>
+      </w:r>
       <w:r>
         <w:noBreakHyphen/>
       </w:r>
@@ -10180,7 +10228,7 @@
       <w:r>
         <w:fldChar w:fldCharType="end"/>
       </w:r>
-      <w:bookmarkEnd w:id="26"/>
+      <w:bookmarkEnd w:id="25"/>
     </w:p>
     <w:tbl>
       <w:tblPr>
@@ -10632,16 +10680,16 @@
       <w:pPr>
         <w:pStyle w:val="pbst3"/>
       </w:pPr>
-      <w:bookmarkStart w:id="27" w:name="_Ref277483147"/>
-      <w:bookmarkStart w:id="28" w:name="_Toc340256575"/>
+      <w:bookmarkStart w:id="26" w:name="_Ref277483147"/>
+      <w:bookmarkStart w:id="27" w:name="_Toc340256575"/>
       <w:r>
         <w:t xml:space="preserve">Diagramme </w:t>
       </w:r>
       <w:r>
         <w:t>des cas d’utilisations de la base de données</w:t>
       </w:r>
+      <w:bookmarkEnd w:id="26"/>
       <w:bookmarkEnd w:id="27"/>
-      <w:bookmarkEnd w:id="28"/>
     </w:p>
     <w:p>
       <w:pPr>
@@ -10758,14 +10806,24 @@
       <w:r>
         <w:t xml:space="preserve">Figure </w:t>
       </w:r>
-      <w:fldSimple w:instr=" STYLEREF pb_st1\s ">
-        <w:r>
-          <w:rPr>
-            <w:noProof/>
-          </w:rPr>
-          <w:t>4</w:t>
-        </w:r>
-      </w:fldSimple>
+      <w:r>
+        <w:fldChar w:fldCharType="begin"/>
+      </w:r>
+      <w:r>
+        <w:instrText xml:space="preserve"> STYLEREF pb_st1\s </w:instrText>
+      </w:r>
+      <w:r>
+        <w:fldChar w:fldCharType="separate"/>
+      </w:r>
+      <w:r>
+        <w:rPr>
+          <w:noProof/>
+        </w:rPr>
+        <w:t>4</w:t>
+      </w:r>
+      <w:r>
+        <w:fldChar w:fldCharType="end"/>
+      </w:r>
       <w:r>
         <w:noBreakHyphen/>
       </w:r>
@@ -11077,16 +11135,16 @@
       <w:pPr>
         <w:pStyle w:val="pbst3"/>
       </w:pPr>
-      <w:bookmarkStart w:id="29" w:name="_Ref277507327"/>
-      <w:bookmarkStart w:id="30" w:name="_Toc340256576"/>
+      <w:bookmarkStart w:id="28" w:name="_Ref277507327"/>
+      <w:bookmarkStart w:id="29" w:name="_Toc340256576"/>
       <w:r>
         <w:t xml:space="preserve">Diagramme de séquence </w:t>
       </w:r>
+      <w:bookmarkEnd w:id="28"/>
+      <w:r>
+        <w:t>de lecture du niveau batterie</w:t>
+      </w:r>
       <w:bookmarkEnd w:id="29"/>
-      <w:r>
-        <w:t>de lecture du niveau batterie</w:t>
-      </w:r>
-      <w:bookmarkEnd w:id="30"/>
     </w:p>
     <w:p>
       <w:r>
@@ -11160,22 +11218,11 @@
       <w:r>
         <w:t xml:space="preserve">Figure </w:t>
       </w:r>
-      <w:fldSimple w:instr=" STYLEREF pb_st1\s ">
-        <w:r>
-          <w:rPr>
-            <w:noProof/>
-          </w:rPr>
-          <w:t>4</w:t>
-        </w:r>
-      </w:fldSimple>
-      <w:r>
-        <w:noBreakHyphen/>
-      </w:r>
       <w:r>
         <w:fldChar w:fldCharType="begin"/>
       </w:r>
       <w:r>
-        <w:instrText xml:space="preserve"> SEQ Figure \* ARABIC \s 1</w:instrText>
+        <w:instrText xml:space="preserve"> STYLEREF pb_st1\s </w:instrText>
       </w:r>
       <w:r>
         <w:fldChar w:fldCharType="separate"/>
@@ -11189,6 +11236,27 @@
       <w:r>
         <w:fldChar w:fldCharType="end"/>
       </w:r>
+      <w:r>
+        <w:noBreakHyphen/>
+      </w:r>
+      <w:r>
+        <w:fldChar w:fldCharType="begin"/>
+      </w:r>
+      <w:r>
+        <w:instrText xml:space="preserve"> SEQ Figure \* ARABIC \s 1</w:instrText>
+      </w:r>
+      <w:r>
+        <w:fldChar w:fldCharType="separate"/>
+      </w:r>
+      <w:r>
+        <w:rPr>
+          <w:noProof/>
+        </w:rPr>
+        <w:t>4</w:t>
+      </w:r>
+      <w:r>
+        <w:fldChar w:fldCharType="end"/>
+      </w:r>
     </w:p>
     <w:p>
       <w:pPr>
@@ -11206,7 +11274,7 @@
       <w:pPr>
         <w:pStyle w:val="pbst3"/>
       </w:pPr>
-      <w:bookmarkStart w:id="31" w:name="_Toc340256577"/>
+      <w:bookmarkStart w:id="30" w:name="_Toc340256577"/>
       <w:r>
         <w:t xml:space="preserve">Diagramme de séquence </w:t>
       </w:r>
@@ -11216,7 +11284,7 @@
       <w:r>
         <w:t>faire un inventaire</w:t>
       </w:r>
-      <w:bookmarkEnd w:id="31"/>
+      <w:bookmarkEnd w:id="30"/>
     </w:p>
     <w:p>
       <w:r>
@@ -11356,24 +11424,22 @@
     </w:p>
     <w:p>
       <w:pPr>
-        <w:pStyle w:val="pbst3"/>
-      </w:pPr>
-      <w:bookmarkStart w:id="32" w:name="_Toc340256578"/>
-      <w:bookmarkEnd w:id="32"/>
-    </w:p>
-    <w:p>
-      <w:pPr>
-        <w:ind w:left="709"/>
+        <w:pStyle w:val="Paragraphedeliste"/>
+      </w:pPr>
+    </w:p>
+    <w:p>
+      <w:pPr>
+        <w:jc w:val="center"/>
       </w:pPr>
       <w:r>
         <w:rPr>
           <w:noProof/>
         </w:rPr>
         <w:drawing>
-          <wp:inline distT="0" distB="0" distL="0" distR="0" wp14:anchorId="18A51BDE" wp14:editId="112AD729">
-            <wp:extent cx="5476875" cy="2562225"/>
-            <wp:effectExtent l="0" t="0" r="9525" b="9525"/>
-            <wp:docPr id="18" name="Image 18"/>
+          <wp:inline distT="0" distB="0" distL="0" distR="0" wp14:anchorId="0401602A" wp14:editId="0A30B590">
+            <wp:extent cx="4474800" cy="6181200"/>
+            <wp:effectExtent l="0" t="0" r="2540" b="0"/>
+            <wp:docPr id="15" name="Image 15"/>
             <wp:cNvGraphicFramePr>
               <a:graphicFrameLocks xmlns:a="http://schemas.openxmlformats.org/drawingml/2006/main" noChangeAspect="1"/>
             </wp:cNvGraphicFramePr>
@@ -11381,17 +11447,11 @@
               <a:graphicData uri="http://schemas.openxmlformats.org/drawingml/2006/picture">
                 <pic:pic xmlns:pic="http://schemas.openxmlformats.org/drawingml/2006/picture">
                   <pic:nvPicPr>
-                    <pic:cNvPr id="0" name="PeuplerBdd.png"/>
+                    <pic:cNvPr id="0" name=""/>
                     <pic:cNvPicPr/>
                   </pic:nvPicPr>
                   <pic:blipFill>
-                    <a:blip r:embed="rId25">
-                      <a:extLst>
-                        <a:ext uri="{28A0092B-C50C-407E-A947-70E740481C1C}">
-                          <a14:useLocalDpi xmlns:a14="http://schemas.microsoft.com/office/drawing/2010/main" val="0"/>
-                        </a:ext>
-                      </a:extLst>
-                    </a:blip>
+                    <a:blip r:embed="rId25"/>
                     <a:stretch>
                       <a:fillRect/>
                     </a:stretch>
@@ -11399,7 +11459,7 @@
                   <pic:spPr>
                     <a:xfrm>
                       <a:off x="0" y="0"/>
-                      <a:ext cx="5476875" cy="2562225"/>
+                      <a:ext cx="4474800" cy="6181200"/>
                     </a:xfrm>
                     <a:prstGeom prst="rect">
                       <a:avLst/>
@@ -11414,35 +11474,81 @@
     </w:p>
     <w:p>
       <w:pPr>
+        <w:pStyle w:val="Lgende"/>
+        <w:jc w:val="center"/>
+      </w:pPr>
+      <w:r>
+        <w:t xml:space="preserve">Figure </w:t>
+      </w:r>
+      <w:r>
+        <w:fldChar w:fldCharType="begin"/>
+      </w:r>
+      <w:r>
+        <w:instrText xml:space="preserve"> STYLEREF pb_st1\s </w:instrText>
+      </w:r>
+      <w:r>
+        <w:fldChar w:fldCharType="separate"/>
+      </w:r>
+      <w:r>
         <w:rPr>
-          <w:rFonts w:asciiTheme="majorHAnsi" w:eastAsiaTheme="majorEastAsia" w:hAnsiTheme="majorHAnsi" w:cstheme="majorBidi"/>
-          <w:b/>
-          <w:bCs/>
-          <w:color w:val="4F81BD" w:themeColor="accent1"/>
-          <w:sz w:val="22"/>
-          <w:szCs w:val="22"/>
+          <w:noProof/>
         </w:rPr>
-      </w:pPr>
+        <w:t>4</w:t>
+      </w:r>
+      <w:r>
+        <w:fldChar w:fldCharType="end"/>
+      </w:r>
+      <w:r>
+        <w:noBreakHyphen/>
+      </w:r>
+      <w:r>
+        <w:fldChar w:fldCharType="begin"/>
+      </w:r>
+      <w:r>
+        <w:instrText xml:space="preserve"> SEQ Figure \* ARABIC \s 1</w:instrText>
+      </w:r>
+      <w:r>
+        <w:fldChar w:fldCharType="separate"/>
+      </w:r>
+      <w:r>
+        <w:rPr>
+          <w:noProof/>
+        </w:rPr>
+        <w:t>4</w:t>
+      </w:r>
+      <w:r>
+        <w:fldChar w:fldCharType="end"/>
+      </w:r>
+    </w:p>
+    <w:p>
       <w:r>
         <w:br w:type="page"/>
       </w:r>
     </w:p>
-    <w:p/>
+    <w:p>
+      <w:pPr>
+        <w:jc w:val="center"/>
+      </w:pPr>
+    </w:p>
     <w:p>
       <w:pPr>
         <w:pStyle w:val="pbst3"/>
       </w:pPr>
-      <w:bookmarkStart w:id="33" w:name="_Toc340256579"/>
-      <w:r>
-        <w:t xml:space="preserve">Diagramme de séquence </w:t>
-      </w:r>
-      <w:r>
-        <w:t xml:space="preserve">informer </w:t>
-      </w:r>
-      <w:r>
-        <w:t>Agent</w:t>
-      </w:r>
-      <w:bookmarkEnd w:id="33"/>
+      <w:bookmarkStart w:id="31" w:name="_Toc340256578"/>
+      <w:bookmarkEnd w:id="31"/>
+      <w:r>
+        <w:t>Diagramme de communication</w:t>
+      </w:r>
+    </w:p>
+    <w:p>
+      <w:r>
+        <w:t>Le principe reste le même pour les opérations de création inventaire ou de rapprochement d’inventaire.</w:t>
+      </w:r>
+    </w:p>
+    <w:p>
+      <w:r>
+        <w:t>On doit lire un code barre, créer une trame à émettre,, émettre. Puis le récepteur se charge de buffériser les réponses avant analyse pour traitement de la commande émise. Un acquittement est renvoyé dès qu’un message est bufférisé.</w:t>
+      </w:r>
     </w:p>
     <w:p>
       <w:pPr>
@@ -11453,10 +11559,10 @@
           <w:noProof/>
         </w:rPr>
         <w:drawing>
-          <wp:inline distT="0" distB="0" distL="0" distR="0" wp14:anchorId="338D0C9F" wp14:editId="452A099A">
-            <wp:extent cx="4905375" cy="4276725"/>
-            <wp:effectExtent l="0" t="0" r="9525" b="9525"/>
-            <wp:docPr id="20" name="Image 20"/>
+          <wp:inline distT="0" distB="0" distL="0" distR="0" wp14:anchorId="090B848A" wp14:editId="430CE25D">
+            <wp:extent cx="4554000" cy="2912400"/>
+            <wp:effectExtent l="0" t="0" r="0" b="2540"/>
+            <wp:docPr id="13" name="Image 13"/>
             <wp:cNvGraphicFramePr>
               <a:graphicFrameLocks xmlns:a="http://schemas.openxmlformats.org/drawingml/2006/main" noChangeAspect="1"/>
             </wp:cNvGraphicFramePr>
@@ -11464,17 +11570,11 @@
               <a:graphicData uri="http://schemas.openxmlformats.org/drawingml/2006/picture">
                 <pic:pic xmlns:pic="http://schemas.openxmlformats.org/drawingml/2006/picture">
                   <pic:nvPicPr>
-                    <pic:cNvPr id="0" name="InformerMagasinier.png"/>
+                    <pic:cNvPr id="0" name=""/>
                     <pic:cNvPicPr/>
                   </pic:nvPicPr>
                   <pic:blipFill>
-                    <a:blip r:embed="rId26">
-                      <a:extLst>
-                        <a:ext uri="{28A0092B-C50C-407E-A947-70E740481C1C}">
-                          <a14:useLocalDpi xmlns:a14="http://schemas.microsoft.com/office/drawing/2010/main" val="0"/>
-                        </a:ext>
-                      </a:extLst>
-                    </a:blip>
+                    <a:blip r:embed="rId26"/>
                     <a:stretch>
                       <a:fillRect/>
                     </a:stretch>
@@ -11482,7 +11582,7 @@
                   <pic:spPr>
                     <a:xfrm>
                       <a:off x="0" y="0"/>
-                      <a:ext cx="4905375" cy="4276725"/>
+                      <a:ext cx="4554000" cy="2912400"/>
                     </a:xfrm>
                     <a:prstGeom prst="rect">
                       <a:avLst/>
@@ -11497,33 +11597,77 @@
     </w:p>
     <w:p>
       <w:pPr>
-        <w:ind w:left="709"/>
-      </w:pPr>
+        <w:pStyle w:val="Lgende"/>
+        <w:jc w:val="center"/>
+      </w:pPr>
+      <w:r>
+        <w:t xml:space="preserve">Figure </w:t>
+      </w:r>
+      <w:r>
+        <w:fldChar w:fldCharType="begin"/>
+      </w:r>
+      <w:r>
+        <w:instrText xml:space="preserve"> STYLEREF pb_st1\s </w:instrText>
+      </w:r>
+      <w:r>
+        <w:fldChar w:fldCharType="separate"/>
+      </w:r>
+      <w:r>
+        <w:rPr>
+          <w:noProof/>
+        </w:rPr>
+        <w:t>4</w:t>
+      </w:r>
+      <w:r>
+        <w:fldChar w:fldCharType="end"/>
+      </w:r>
+      <w:r>
+        <w:noBreakHyphen/>
+      </w:r>
+      <w:r>
+        <w:fldChar w:fldCharType="begin"/>
+      </w:r>
+      <w:r>
+        <w:instrText xml:space="preserve"> SEQ Figure \* ARABIC \s 1</w:instrText>
+      </w:r>
+      <w:r>
+        <w:fldChar w:fldCharType="separate"/>
+      </w:r>
+      <w:r>
+        <w:rPr>
+          <w:noProof/>
+        </w:rPr>
+        <w:t>4</w:t>
+      </w:r>
+      <w:r>
+        <w:fldChar w:fldCharType="end"/>
+      </w:r>
     </w:p>
     <w:p>
       <w:pPr>
         <w:pStyle w:val="pbst2"/>
       </w:pPr>
-      <w:bookmarkStart w:id="34" w:name="_Toc340256580"/>
+      <w:bookmarkStart w:id="32" w:name="_Toc340256580"/>
       <w:r>
         <w:t>Synoptique de l'architecture matérielle</w:t>
       </w:r>
-      <w:bookmarkEnd w:id="34"/>
+      <w:bookmarkEnd w:id="32"/>
     </w:p>
     <w:p>
       <w:pPr>
         <w:pStyle w:val="texte1"/>
         <w:ind w:left="142"/>
+        <w:jc w:val="center"/>
       </w:pPr>
       <w:r>
         <w:rPr>
           <w:noProof/>
         </w:rPr>
         <w:drawing>
-          <wp:inline distT="0" distB="0" distL="0" distR="0" wp14:anchorId="78BF2A9D" wp14:editId="58D2C8C9">
-            <wp:extent cx="4640580" cy="2087880"/>
-            <wp:effectExtent l="19050" t="0" r="7620" b="0"/>
-            <wp:docPr id="17" name="Image 16" descr="DouchetteMobile.png"/>
+          <wp:inline distT="0" distB="0" distL="0" distR="0" wp14:anchorId="3542508F" wp14:editId="7E532B9C">
+            <wp:extent cx="4129200" cy="2959200"/>
+            <wp:effectExtent l="0" t="0" r="5080" b="0"/>
+            <wp:docPr id="16" name="Image 16"/>
             <wp:cNvGraphicFramePr>
               <a:graphicFrameLocks xmlns:a="http://schemas.openxmlformats.org/drawingml/2006/main" noChangeAspect="1"/>
             </wp:cNvGraphicFramePr>
@@ -11531,7 +11675,7 @@
               <a:graphicData uri="http://schemas.openxmlformats.org/drawingml/2006/picture">
                 <pic:pic xmlns:pic="http://schemas.openxmlformats.org/drawingml/2006/picture">
                   <pic:nvPicPr>
-                    <pic:cNvPr id="0" name="DouchetteMobile.png"/>
+                    <pic:cNvPr id="0" name=""/>
                     <pic:cNvPicPr/>
                   </pic:nvPicPr>
                   <pic:blipFill>
@@ -11543,7 +11687,7 @@
                   <pic:spPr>
                     <a:xfrm>
                       <a:off x="0" y="0"/>
-                      <a:ext cx="4640580" cy="2087880"/>
+                      <a:ext cx="4129200" cy="2959200"/>
                     </a:xfrm>
                     <a:prstGeom prst="rect">
                       <a:avLst/>
@@ -11558,13 +11702,61 @@
     </w:p>
     <w:p>
       <w:pPr>
+        <w:pStyle w:val="Lgende"/>
+        <w:jc w:val="center"/>
+      </w:pPr>
+      <w:r>
+        <w:t xml:space="preserve">Figure </w:t>
+      </w:r>
+      <w:r>
+        <w:fldChar w:fldCharType="begin"/>
+      </w:r>
+      <w:r>
+        <w:instrText xml:space="preserve"> STYLEREF pb_st1\s </w:instrText>
+      </w:r>
+      <w:r>
+        <w:fldChar w:fldCharType="separate"/>
+      </w:r>
+      <w:r>
+        <w:rPr>
+          <w:noProof/>
+        </w:rPr>
+        <w:t>4</w:t>
+      </w:r>
+      <w:r>
+        <w:fldChar w:fldCharType="end"/>
+      </w:r>
+      <w:r>
+        <w:noBreakHyphen/>
+      </w:r>
+      <w:r>
+        <w:fldChar w:fldCharType="begin"/>
+      </w:r>
+      <w:r>
+        <w:instrText xml:space="preserve"> SEQ Figure \* ARABIC \s 1</w:instrText>
+      </w:r>
+      <w:r>
+        <w:fldChar w:fldCharType="separate"/>
+      </w:r>
+      <w:r>
+        <w:rPr>
+          <w:noProof/>
+        </w:rPr>
+        <w:t>4</w:t>
+      </w:r>
+      <w:r>
+        <w:fldChar w:fldCharType="end"/>
+      </w:r>
+    </w:p>
+    <w:p>
+      <w:pPr>
         <w:pStyle w:val="pbst2"/>
       </w:pPr>
-      <w:bookmarkStart w:id="35" w:name="_Toc340256581"/>
+      <w:bookmarkStart w:id="33" w:name="_Toc340256581"/>
       <w:r>
         <w:t>Contrainte de l'environnement</w:t>
       </w:r>
-      <w:bookmarkEnd w:id="35"/>
+      <w:bookmarkEnd w:id="33"/>
     </w:p>
     <w:p>
       <w:pPr>
@@ -11597,11 +11789,11 @@
       <w:pPr>
         <w:pStyle w:val="pbst2"/>
       </w:pPr>
-      <w:bookmarkStart w:id="36" w:name="_Toc340256582"/>
+      <w:bookmarkStart w:id="34" w:name="_Toc340256582"/>
       <w:r>
         <w:t>Contrainte économique</w:t>
       </w:r>
-      <w:bookmarkEnd w:id="36"/>
+      <w:bookmarkEnd w:id="34"/>
     </w:p>
     <w:p>
       <w:pPr>
@@ -11622,12 +11814,12 @@
       <w:pPr>
         <w:pStyle w:val="pbst2"/>
       </w:pPr>
-      <w:bookmarkStart w:id="37" w:name="_Toc340256583"/>
+      <w:bookmarkStart w:id="35" w:name="_Toc340256583"/>
       <w:r>
         <w:lastRenderedPageBreak/>
         <w:t>Documents et moyens technologiques mis à disposition</w:t>
       </w:r>
-      <w:bookmarkEnd w:id="37"/>
+      <w:bookmarkEnd w:id="35"/>
     </w:p>
     <w:p>
       <w:pPr>
@@ -11667,21 +11859,21 @@
       <w:pPr>
         <w:pStyle w:val="pbst2"/>
       </w:pPr>
-      <w:bookmarkStart w:id="38" w:name="_Toc340256584"/>
+      <w:bookmarkStart w:id="36" w:name="_Toc340256584"/>
       <w:r>
         <w:t>Exigences qualité à respecter</w:t>
       </w:r>
-      <w:bookmarkEnd w:id="38"/>
+      <w:bookmarkEnd w:id="36"/>
     </w:p>
     <w:p>
       <w:pPr>
         <w:pStyle w:val="pbst3"/>
       </w:pPr>
-      <w:bookmarkStart w:id="39" w:name="_Toc340256585"/>
+      <w:bookmarkStart w:id="37" w:name="_Toc340256585"/>
       <w:r>
         <w:t>Exigences qualité sur le produit à réaliser</w:t>
       </w:r>
-      <w:bookmarkEnd w:id="39"/>
+      <w:bookmarkEnd w:id="37"/>
     </w:p>
     <w:p>
       <w:pPr>
@@ -11696,11 +11888,11 @@
       <w:pPr>
         <w:pStyle w:val="pbst3"/>
       </w:pPr>
-      <w:bookmarkStart w:id="40" w:name="_Toc340256586"/>
+      <w:bookmarkStart w:id="38" w:name="_Toc340256586"/>
       <w:r>
         <w:t>Exigences qualité sur le développement</w:t>
       </w:r>
-      <w:bookmarkEnd w:id="40"/>
+      <w:bookmarkEnd w:id="38"/>
     </w:p>
     <w:p>
       <w:pPr>
@@ -11811,11 +12003,11 @@
       <w:pPr>
         <w:pStyle w:val="pbst3"/>
       </w:pPr>
-      <w:bookmarkStart w:id="41" w:name="_Toc340256587"/>
+      <w:bookmarkStart w:id="39" w:name="_Toc340256587"/>
       <w:r>
         <w:t>Exigences qualité sur la documentation à produire</w:t>
       </w:r>
-      <w:bookmarkEnd w:id="41"/>
+      <w:bookmarkEnd w:id="39"/>
     </w:p>
     <w:p>
       <w:pPr>
@@ -11881,7 +12073,7 @@
       <w:pPr>
         <w:pStyle w:val="pbst3"/>
       </w:pPr>
-      <w:bookmarkStart w:id="42" w:name="_Toc340256588"/>
+      <w:bookmarkStart w:id="40" w:name="_Toc340256588"/>
       <w:r>
         <w:t xml:space="preserve">Exigences </w:t>
       </w:r>
@@ -11891,7 +12083,7 @@
       <w:r>
         <w:t xml:space="preserve"> sur la livraison</w:t>
       </w:r>
-      <w:bookmarkEnd w:id="42"/>
+      <w:bookmarkEnd w:id="40"/>
     </w:p>
     <w:p>
       <w:pPr>
@@ -11961,11 +12153,11 @@
       <w:pPr>
         <w:pStyle w:val="pbst3"/>
       </w:pPr>
-      <w:bookmarkStart w:id="43" w:name="_Toc340256589"/>
+      <w:bookmarkStart w:id="41" w:name="_Toc340256589"/>
       <w:r>
         <w:t>Exigences qualité sur l’environnement d’exploitation</w:t>
       </w:r>
-      <w:bookmarkEnd w:id="43"/>
+      <w:bookmarkEnd w:id="41"/>
     </w:p>
     <w:p>
       <w:pPr>
@@ -12005,22 +12197,22 @@
       <w:pPr>
         <w:pStyle w:val="pbst1"/>
       </w:pPr>
-      <w:bookmarkStart w:id="44" w:name="_Toc340256590"/>
+      <w:bookmarkStart w:id="42" w:name="_Toc340256590"/>
       <w:r>
         <w:lastRenderedPageBreak/>
         <w:t>Planification temporelle prévisionnelle</w:t>
       </w:r>
-      <w:bookmarkEnd w:id="44"/>
+      <w:bookmarkEnd w:id="42"/>
     </w:p>
     <w:p>
       <w:pPr>
         <w:pStyle w:val="pbst2"/>
       </w:pPr>
-      <w:bookmarkStart w:id="45" w:name="_Toc340256591"/>
+      <w:bookmarkStart w:id="43" w:name="_Toc340256591"/>
       <w:r>
         <w:t>Calendrier prévisionnel :</w:t>
       </w:r>
-      <w:bookmarkEnd w:id="45"/>
+      <w:bookmarkEnd w:id="43"/>
     </w:p>
     <w:p/>
     <w:tbl>
@@ -12328,7 +12520,7 @@
       <w:pPr>
         <w:pStyle w:val="pbst1"/>
       </w:pPr>
-      <w:bookmarkStart w:id="46" w:name="_Toc340256592"/>
+      <w:bookmarkStart w:id="44" w:name="_Toc340256592"/>
       <w:r>
         <w:lastRenderedPageBreak/>
         <w:t>Exploitation</w:t>
@@ -12336,20 +12528,20 @@
       <w:r>
         <w:t xml:space="preserve"> pédagogique</w:t>
       </w:r>
-      <w:bookmarkEnd w:id="46"/>
+      <w:bookmarkEnd w:id="44"/>
     </w:p>
     <w:p>
       <w:pPr>
         <w:pStyle w:val="pbst2"/>
       </w:pPr>
-      <w:bookmarkStart w:id="47" w:name="_Toc340256593"/>
+      <w:bookmarkStart w:id="45" w:name="_Toc340256593"/>
       <w:r>
         <w:t>Compétences</w:t>
       </w:r>
       <w:r>
         <w:t xml:space="preserve"> terminales susceptibles d'être abordées et évaluées</w:t>
       </w:r>
-      <w:bookmarkEnd w:id="47"/>
+      <w:bookmarkEnd w:id="45"/>
     </w:p>
     <w:tbl>
       <w:tblPr>
@@ -21440,12 +21632,12 @@
       <w:pPr>
         <w:pStyle w:val="pbst1"/>
       </w:pPr>
-      <w:bookmarkStart w:id="48" w:name="_Toc340256594"/>
+      <w:bookmarkStart w:id="46" w:name="_Toc340256594"/>
       <w:r>
         <w:lastRenderedPageBreak/>
         <w:t>Répartition des tâches par étudiant</w:t>
       </w:r>
-      <w:bookmarkEnd w:id="48"/>
+      <w:bookmarkEnd w:id="46"/>
     </w:p>
     <w:p>
       <w:pPr>
@@ -21954,24 +22146,24 @@
       <w:pPr>
         <w:pStyle w:val="pbst2"/>
       </w:pPr>
-      <w:bookmarkStart w:id="49" w:name="_Ref277518098"/>
-      <w:bookmarkStart w:id="50" w:name="_Toc340256595"/>
+      <w:bookmarkStart w:id="47" w:name="_Ref277518098"/>
+      <w:bookmarkStart w:id="48" w:name="_Toc340256595"/>
       <w:r>
         <w:lastRenderedPageBreak/>
         <w:t>Elève 1</w:t>
       </w:r>
+      <w:bookmarkEnd w:id="47"/>
+      <w:bookmarkEnd w:id="48"/>
+    </w:p>
+    <w:p>
+      <w:pPr>
+        <w:pStyle w:val="pbst3"/>
+      </w:pPr>
+      <w:bookmarkStart w:id="49" w:name="_Toc340256596"/>
+      <w:r>
+        <w:t>Fiche contrat</w:t>
+      </w:r>
       <w:bookmarkEnd w:id="49"/>
-      <w:bookmarkEnd w:id="50"/>
-    </w:p>
-    <w:p>
-      <w:pPr>
-        <w:pStyle w:val="pbst3"/>
-      </w:pPr>
-      <w:bookmarkStart w:id="51" w:name="_Toc340256596"/>
-      <w:r>
-        <w:t>Fiche contrat</w:t>
-      </w:r>
-      <w:bookmarkEnd w:id="51"/>
     </w:p>
     <w:tbl>
       <w:tblPr>
@@ -22264,6 +22456,9 @@
             <w:pPr>
               <w:jc w:val="center"/>
             </w:pPr>
+            <w:r>
+              <w:t>FS</w:t>
+            </w:r>
           </w:p>
         </w:tc>
       </w:tr>
@@ -22276,13 +22471,20 @@
             <w:pPr>
               <w:shd w:val="clear" w:color="auto" w:fill="FFFFFF"/>
             </w:pPr>
+            <w:r>
+              <w:t>T1.3</w:t>
+            </w:r>
           </w:p>
         </w:tc>
         <w:tc>
           <w:tcPr>
             <w:tcW w:w="2891" w:type="dxa"/>
           </w:tcPr>
-          <w:p/>
+          <w:p>
+            <w:r>
+              <w:t>Caractérisation de certaines fonctionnalités</w:t>
+            </w:r>
+          </w:p>
         </w:tc>
         <w:tc>
           <w:tcPr>
@@ -22395,6 +22597,11 @@
               <w:shd w:val="clear" w:color="auto" w:fill="FFFFFF"/>
               <w:ind w:left="19"/>
             </w:pPr>
+            <w:r>
+              <w:t>T2.2</w:t>
+            </w:r>
+            <w:bookmarkStart w:id="50" w:name="_GoBack"/>
+            <w:bookmarkEnd w:id="50"/>
           </w:p>
         </w:tc>
         <w:tc>
@@ -23418,11 +23625,11 @@
       <w:pPr>
         <w:pStyle w:val="pbst3"/>
       </w:pPr>
-      <w:bookmarkStart w:id="52" w:name="_Toc340256597"/>
+      <w:bookmarkStart w:id="51" w:name="_Toc340256597"/>
       <w:r>
         <w:t>Premier incrément</w:t>
       </w:r>
-      <w:bookmarkEnd w:id="52"/>
+      <w:bookmarkEnd w:id="51"/>
     </w:p>
     <w:p>
       <w:pPr>
@@ -23545,11 +23752,11 @@
       <w:pPr>
         <w:pStyle w:val="pbst3"/>
       </w:pPr>
-      <w:bookmarkStart w:id="53" w:name="_Toc340256598"/>
+      <w:bookmarkStart w:id="52" w:name="_Toc340256598"/>
       <w:r>
         <w:t>Deuxième incrément</w:t>
       </w:r>
-      <w:bookmarkEnd w:id="53"/>
+      <w:bookmarkEnd w:id="52"/>
     </w:p>
     <w:p>
       <w:pPr>
@@ -23659,11 +23866,11 @@
       <w:pPr>
         <w:pStyle w:val="pbst3"/>
       </w:pPr>
-      <w:bookmarkStart w:id="54" w:name="_Toc340256599"/>
+      <w:bookmarkStart w:id="53" w:name="_Toc340256599"/>
       <w:r>
         <w:t>Troisième incrément</w:t>
       </w:r>
-      <w:bookmarkEnd w:id="54"/>
+      <w:bookmarkEnd w:id="53"/>
     </w:p>
     <w:p>
       <w:pPr>
@@ -23756,25 +23963,25 @@
       <w:pPr>
         <w:pStyle w:val="pbst2"/>
       </w:pPr>
-      <w:bookmarkStart w:id="55" w:name="_Ref277518002"/>
-      <w:bookmarkStart w:id="56" w:name="_Ref277518041"/>
-      <w:bookmarkStart w:id="57" w:name="_Toc340256600"/>
+      <w:bookmarkStart w:id="54" w:name="_Ref277518002"/>
+      <w:bookmarkStart w:id="55" w:name="_Ref277518041"/>
+      <w:bookmarkStart w:id="56" w:name="_Toc340256600"/>
       <w:r>
         <w:t>Elève 2</w:t>
       </w:r>
+      <w:bookmarkEnd w:id="54"/>
       <w:bookmarkEnd w:id="55"/>
       <w:bookmarkEnd w:id="56"/>
+    </w:p>
+    <w:p>
+      <w:pPr>
+        <w:pStyle w:val="pbst3"/>
+      </w:pPr>
+      <w:bookmarkStart w:id="57" w:name="_Toc340256601"/>
+      <w:r>
+        <w:t>Fiche contrat</w:t>
+      </w:r>
       <w:bookmarkEnd w:id="57"/>
-    </w:p>
-    <w:p>
-      <w:pPr>
-        <w:pStyle w:val="pbst3"/>
-      </w:pPr>
-      <w:bookmarkStart w:id="58" w:name="_Toc340256601"/>
-      <w:r>
-        <w:t>Fiche contrat</w:t>
-      </w:r>
-      <w:bookmarkEnd w:id="58"/>
     </w:p>
     <w:tbl>
       <w:tblPr>
@@ -25152,33 +25359,33 @@
       <w:pPr>
         <w:pStyle w:val="pbst3"/>
       </w:pPr>
-      <w:bookmarkStart w:id="59" w:name="_Toc340256602"/>
+      <w:bookmarkStart w:id="58" w:name="_Toc340256602"/>
       <w:r>
         <w:t>Premier incrément</w:t>
       </w:r>
+      <w:bookmarkEnd w:id="58"/>
+    </w:p>
+    <w:p>
+      <w:pPr>
+        <w:pStyle w:val="pbst3"/>
+      </w:pPr>
+      <w:bookmarkStart w:id="59" w:name="_Toc340256603"/>
+      <w:r>
+        <w:t>Deuxième incrément</w:t>
+      </w:r>
       <w:bookmarkEnd w:id="59"/>
     </w:p>
     <w:p>
       <w:pPr>
         <w:pStyle w:val="pbst3"/>
       </w:pPr>
-      <w:bookmarkStart w:id="60" w:name="_Toc340256603"/>
-      <w:r>
-        <w:t>Deuxième incrément</w:t>
+      <w:bookmarkStart w:id="60" w:name="_Toc340256604"/>
+      <w:r>
+        <w:t>Troisième incrément</w:t>
       </w:r>
       <w:bookmarkEnd w:id="60"/>
     </w:p>
     <w:p>
-      <w:pPr>
-        <w:pStyle w:val="pbst3"/>
-      </w:pPr>
-      <w:bookmarkStart w:id="61" w:name="_Toc340256604"/>
-      <w:r>
-        <w:t>Troisième incrément</w:t>
-      </w:r>
-      <w:bookmarkEnd w:id="61"/>
-    </w:p>
-    <w:p>
       <w:r>
         <w:br w:type="page"/>
       </w:r>
@@ -25187,26 +25394,26 @@
       <w:pPr>
         <w:pStyle w:val="pbst2"/>
       </w:pPr>
-      <w:bookmarkStart w:id="62" w:name="_Ref277518257"/>
-      <w:bookmarkStart w:id="63" w:name="_Ref277518276"/>
-      <w:bookmarkStart w:id="64" w:name="_Toc340256605"/>
+      <w:bookmarkStart w:id="61" w:name="_Ref277518257"/>
+      <w:bookmarkStart w:id="62" w:name="_Ref277518276"/>
+      <w:bookmarkStart w:id="63" w:name="_Toc340256605"/>
       <w:r>
         <w:lastRenderedPageBreak/>
         <w:t>Elève 3</w:t>
       </w:r>
+      <w:bookmarkEnd w:id="61"/>
       <w:bookmarkEnd w:id="62"/>
       <w:bookmarkEnd w:id="63"/>
+    </w:p>
+    <w:p>
+      <w:pPr>
+        <w:pStyle w:val="pbst3"/>
+      </w:pPr>
+      <w:bookmarkStart w:id="64" w:name="_Toc340256606"/>
+      <w:r>
+        <w:t>Fiche contrat</w:t>
+      </w:r>
       <w:bookmarkEnd w:id="64"/>
-    </w:p>
-    <w:p>
-      <w:pPr>
-        <w:pStyle w:val="pbst3"/>
-      </w:pPr>
-      <w:bookmarkStart w:id="65" w:name="_Toc340256606"/>
-      <w:r>
-        <w:t>Fiche contrat</w:t>
-      </w:r>
-      <w:bookmarkEnd w:id="65"/>
     </w:p>
     <w:tbl>
       <w:tblPr>
@@ -26656,10 +26863,52 @@
       <w:pPr>
         <w:pStyle w:val="pbst3"/>
       </w:pPr>
-      <w:bookmarkStart w:id="66" w:name="_Toc340256607"/>
+      <w:bookmarkStart w:id="65" w:name="_Toc340256607"/>
       <w:r>
         <w:t>Premier incrément</w:t>
       </w:r>
+      <w:bookmarkEnd w:id="65"/>
+    </w:p>
+    <w:p>
+      <w:pPr>
+        <w:ind w:left="851"/>
+      </w:pPr>
+      <w:r>
+        <w:t>Installer et configurer un serveur de base de données pour l’application</w:t>
+      </w:r>
+    </w:p>
+    <w:p>
+      <w:pPr>
+        <w:ind w:left="851"/>
+      </w:pPr>
+      <w:r>
+        <w:t>Créer un lien ODBC</w:t>
+      </w:r>
+    </w:p>
+    <w:p>
+      <w:pPr>
+        <w:ind w:left="851"/>
+      </w:pPr>
+      <w:r>
+        <w:t>Coder une application permettant d’automatiser la création d’une base.</w:t>
+      </w:r>
+    </w:p>
+    <w:p>
+      <w:pPr>
+        <w:ind w:left="851"/>
+      </w:pPr>
+      <w:r>
+        <w:t>Mettre en œuvre des procédures de tests unitaires.</w:t>
+      </w:r>
+    </w:p>
+    <w:p>
+      <w:pPr>
+        <w:pStyle w:val="pbst3"/>
+      </w:pPr>
+      <w:bookmarkStart w:id="66" w:name="_Toc340256608"/>
+      <w:r>
+        <w:t>Deuxième incrément</w:t>
+      </w:r>
       <w:bookmarkEnd w:id="66"/>
     </w:p>
     <w:p>
@@ -26667,7 +26916,7 @@
         <w:ind w:left="851"/>
       </w:pPr>
       <w:r>
-        <w:t>Installer et configurer un serveur de base de données pour l’application</w:t>
+        <w:t>Coder les fonctions permettant de construire des requêtes SQL personnalisées.</w:t>
       </w:r>
     </w:p>
     <w:p>
@@ -26675,7 +26924,7 @@
         <w:ind w:left="851"/>
       </w:pPr>
       <w:r>
-        <w:t>Créer un lien ODBC</w:t>
+        <w:t>Coder les fonctions assurant les actions (Ouverture, Sélection, fermeture) sur la base de données ODBC.</w:t>
       </w:r>
     </w:p>
     <w:p>
@@ -26683,7 +26932,7 @@
         <w:ind w:left="851"/>
       </w:pPr>
       <w:r>
-        <w:t>Coder une application permettant d’automatiser la création d’une base.</w:t>
+        <w:t>Coder les fonctions commencer, terminer, suspendre, reprendre agissant sur la base de données.</w:t>
       </w:r>
     </w:p>
     <w:p>
@@ -26698,53 +26947,11 @@
       <w:pPr>
         <w:pStyle w:val="pbst3"/>
       </w:pPr>
-      <w:bookmarkStart w:id="67" w:name="_Toc340256608"/>
-      <w:r>
-        <w:t>Deuxième incrément</w:t>
+      <w:bookmarkStart w:id="67" w:name="_Toc340256609"/>
+      <w:r>
+        <w:t>Troisième incrément</w:t>
       </w:r>
       <w:bookmarkEnd w:id="67"/>
-    </w:p>
-    <w:p>
-      <w:pPr>
-        <w:ind w:left="851"/>
-      </w:pPr>
-      <w:r>
-        <w:t>Coder les fonctions permettant de construire des requêtes SQL personnalisées.</w:t>
-      </w:r>
-    </w:p>
-    <w:p>
-      <w:pPr>
-        <w:ind w:left="851"/>
-      </w:pPr>
-      <w:r>
-        <w:t>Coder les fonctions assurant les actions (Ouverture, Sélection, fermeture) sur la base de données ODBC.</w:t>
-      </w:r>
-    </w:p>
-    <w:p>
-      <w:pPr>
-        <w:ind w:left="851"/>
-      </w:pPr>
-      <w:r>
-        <w:t>Coder les fonctions commencer, terminer, suspendre, reprendre agissant sur la base de données.</w:t>
-      </w:r>
-    </w:p>
-    <w:p>
-      <w:pPr>
-        <w:ind w:left="851"/>
-      </w:pPr>
-      <w:r>
-        <w:t>Mettre en œuvre des procédures de tests unitaires.</w:t>
-      </w:r>
-    </w:p>
-    <w:p>
-      <w:pPr>
-        <w:pStyle w:val="pbst3"/>
-      </w:pPr>
-      <w:bookmarkStart w:id="68" w:name="_Toc340256609"/>
-      <w:r>
-        <w:t>Troisième incrément</w:t>
-      </w:r>
-      <w:bookmarkEnd w:id="68"/>
     </w:p>
     <w:p>
       <w:pPr>
@@ -26789,22 +26996,22 @@
       <w:pPr>
         <w:pStyle w:val="pbst1"/>
       </w:pPr>
-      <w:bookmarkStart w:id="69" w:name="_Toc340256610"/>
+      <w:bookmarkStart w:id="68" w:name="_Toc340256610"/>
       <w:r>
         <w:lastRenderedPageBreak/>
         <w:t>Evaluation pour l'épreuve E6</w:t>
       </w:r>
+      <w:bookmarkEnd w:id="68"/>
+    </w:p>
+    <w:p>
+      <w:pPr>
+        <w:pStyle w:val="pbst2"/>
+      </w:pPr>
+      <w:bookmarkStart w:id="69" w:name="_Toc340256611"/>
+      <w:r>
+        <w:t>Faisabilité</w:t>
+      </w:r>
       <w:bookmarkEnd w:id="69"/>
-    </w:p>
-    <w:p>
-      <w:pPr>
-        <w:pStyle w:val="pbst2"/>
-      </w:pPr>
-      <w:bookmarkStart w:id="70" w:name="_Toc340256611"/>
-      <w:r>
-        <w:t>Faisabilité</w:t>
-      </w:r>
-      <w:bookmarkEnd w:id="70"/>
     </w:p>
     <w:p>
       <w:pPr>
@@ -27287,12 +27494,12 @@
       <w:pPr>
         <w:pStyle w:val="pbst2"/>
       </w:pPr>
-      <w:bookmarkStart w:id="71" w:name="_Toc340256612"/>
+      <w:bookmarkStart w:id="70" w:name="_Toc340256612"/>
       <w:r>
         <w:lastRenderedPageBreak/>
         <w:t>Suivi De Projet</w:t>
       </w:r>
-      <w:bookmarkEnd w:id="71"/>
+      <w:bookmarkEnd w:id="70"/>
     </w:p>
     <w:p>
       <w:pPr>
@@ -27558,12 +27765,12 @@
       <w:pPr>
         <w:pStyle w:val="pbst3"/>
       </w:pPr>
-      <w:bookmarkStart w:id="72" w:name="_Toc340256613"/>
+      <w:bookmarkStart w:id="71" w:name="_Toc340256613"/>
       <w:r>
         <w:lastRenderedPageBreak/>
         <w:t>Revue De Projet 1</w:t>
       </w:r>
-      <w:bookmarkEnd w:id="72"/>
+      <w:bookmarkEnd w:id="71"/>
     </w:p>
     <w:p>
       <w:pPr>
@@ -28014,12 +28221,12 @@
       <w:pPr>
         <w:pStyle w:val="pbst3"/>
       </w:pPr>
-      <w:bookmarkStart w:id="73" w:name="_Toc340256614"/>
+      <w:bookmarkStart w:id="72" w:name="_Toc340256614"/>
       <w:r>
         <w:lastRenderedPageBreak/>
         <w:t>Revue De Projet 2</w:t>
       </w:r>
-      <w:bookmarkEnd w:id="73"/>
+      <w:bookmarkEnd w:id="72"/>
     </w:p>
     <w:p>
       <w:pPr>
@@ -28439,14 +28646,14 @@
       <w:pPr>
         <w:pStyle w:val="pbst2"/>
       </w:pPr>
-      <w:bookmarkStart w:id="74" w:name="_Ref277315764"/>
-      <w:bookmarkStart w:id="75" w:name="_Toc340256615"/>
+      <w:bookmarkStart w:id="73" w:name="_Ref277315764"/>
+      <w:bookmarkStart w:id="74" w:name="_Toc340256615"/>
       <w:r>
         <w:lastRenderedPageBreak/>
         <w:t>Epreuve</w:t>
       </w:r>
+      <w:bookmarkEnd w:id="73"/>
       <w:bookmarkEnd w:id="74"/>
-      <w:bookmarkEnd w:id="75"/>
     </w:p>
     <w:p>
       <w:pPr>
@@ -28471,11 +28678,11 @@
       <w:pPr>
         <w:pStyle w:val="pbst3"/>
       </w:pPr>
-      <w:bookmarkStart w:id="76" w:name="_Toc340256616"/>
+      <w:bookmarkStart w:id="75" w:name="_Toc340256616"/>
       <w:r>
         <w:t>Dossier Technique De Projet</w:t>
       </w:r>
-      <w:bookmarkEnd w:id="76"/>
+      <w:bookmarkEnd w:id="75"/>
     </w:p>
     <w:p>
       <w:pPr>
@@ -28785,11 +28992,11 @@
       <w:pPr>
         <w:pStyle w:val="pbst3"/>
       </w:pPr>
-      <w:bookmarkStart w:id="77" w:name="_Toc340256617"/>
+      <w:bookmarkStart w:id="76" w:name="_Toc340256617"/>
       <w:r>
         <w:t>Déroulement De L'épreuve</w:t>
       </w:r>
-      <w:bookmarkEnd w:id="77"/>
+      <w:bookmarkEnd w:id="76"/>
     </w:p>
     <w:p>
       <w:pPr>
@@ -28964,11 +29171,11 @@
       <w:pPr>
         <w:pStyle w:val="pbst3"/>
       </w:pPr>
-      <w:bookmarkStart w:id="78" w:name="_Toc340256618"/>
+      <w:bookmarkStart w:id="77" w:name="_Toc340256618"/>
       <w:r>
         <w:t>Evaluation</w:t>
       </w:r>
-      <w:bookmarkEnd w:id="78"/>
+      <w:bookmarkEnd w:id="77"/>
     </w:p>
     <w:p>
       <w:pPr>
@@ -29603,12 +29810,12 @@
       <w:pPr>
         <w:pStyle w:val="pbst1"/>
       </w:pPr>
-      <w:bookmarkStart w:id="79" w:name="_Toc340256619"/>
+      <w:bookmarkStart w:id="78" w:name="_Toc340256619"/>
       <w:r>
         <w:lastRenderedPageBreak/>
         <w:t>Observation de la commission d'harmonisation</w:t>
       </w:r>
-      <w:bookmarkEnd w:id="79"/>
+      <w:bookmarkEnd w:id="78"/>
     </w:p>
     <w:p>
       <w:pPr>
@@ -31409,7 +31616,7 @@
               <w:bCs/>
               <w:noProof/>
             </w:rPr>
-            <w:t>7</w:t>
+            <w:t>16</w:t>
           </w:r>
           <w:r>
             <w:rPr>
@@ -37859,7 +38066,7 @@
 </file>
 
 <file path=customXml/itemProps1.xml><?xml version="1.0" encoding="utf-8"?>
-<ds:datastoreItem xmlns:ds="http://schemas.openxmlformats.org/officeDocument/2006/customXml" ds:itemID="{4A0A3C50-FDC9-4E43-ACCF-937D66B48503}">
+<ds:datastoreItem xmlns:ds="http://schemas.openxmlformats.org/officeDocument/2006/customXml" ds:itemID="{F1C3B15D-2909-4B5A-AF90-B1C5C66AC324}">
   <ds:schemaRefs>
     <ds:schemaRef ds:uri="http://schemas.openxmlformats.org/officeDocument/2006/bibliography"/>
   </ds:schemaRefs>

</xml_diff>

<commit_message>
Modification image description projet
Signed-off-by: Pascal BARREAU <pbarreau@ac-guadeloupe.fr>
</commit_message>
<xml_diff>
--- a/doc/2013_BA4_BAR_CDCF.docx
+++ b/doc/2013_BA4_BAR_CDCF.docx
@@ -856,6 +856,7 @@
           <w:docPartUnique/>
         </w:docPartObj>
       </w:sdtPr>
+      <w:sdtEndPr/>
       <w:sdtContent>
         <w:p>
           <w:pPr>
@@ -6546,22 +6547,22 @@
       <w:pPr>
         <w:pStyle w:val="pbst1"/>
       </w:pPr>
-      <w:bookmarkStart w:id="6" w:name="_Toc340348240"/>
+      <w:bookmarkStart w:id="5" w:name="_Toc340348240"/>
       <w:r>
         <w:lastRenderedPageBreak/>
         <w:t>Présentation et situation du projet dans son environnement</w:t>
       </w:r>
+      <w:bookmarkEnd w:id="5"/>
+    </w:p>
+    <w:p>
+      <w:pPr>
+        <w:pStyle w:val="pbst2"/>
+      </w:pPr>
+      <w:bookmarkStart w:id="6" w:name="_Toc340348241"/>
+      <w:r>
+        <w:t>Contexte de réalisation</w:t>
+      </w:r>
       <w:bookmarkEnd w:id="6"/>
-    </w:p>
-    <w:p>
-      <w:pPr>
-        <w:pStyle w:val="pbst2"/>
-      </w:pPr>
-      <w:bookmarkStart w:id="7" w:name="_Toc340348241"/>
-      <w:r>
-        <w:t>Contexte de réalisation</w:t>
-      </w:r>
-      <w:bookmarkEnd w:id="7"/>
     </w:p>
     <w:tbl>
       <w:tblPr>
@@ -7207,11 +7208,11 @@
       <w:pPr>
         <w:pStyle w:val="pbst2"/>
       </w:pPr>
-      <w:bookmarkStart w:id="8" w:name="_Toc340348242"/>
+      <w:bookmarkStart w:id="7" w:name="_Toc340348242"/>
       <w:r>
         <w:t>Situation du projet</w:t>
       </w:r>
-      <w:bookmarkEnd w:id="8"/>
+      <w:bookmarkEnd w:id="7"/>
     </w:p>
     <w:tbl>
       <w:tblPr>
@@ -7382,11 +7383,11 @@
       <w:pPr>
         <w:pStyle w:val="pbst2"/>
       </w:pPr>
-      <w:bookmarkStart w:id="9" w:name="_Toc340348243"/>
+      <w:bookmarkStart w:id="8" w:name="_Toc340348243"/>
       <w:r>
         <w:t>Objectifs professionnels du projet</w:t>
       </w:r>
-      <w:bookmarkEnd w:id="9"/>
+      <w:bookmarkEnd w:id="8"/>
     </w:p>
     <w:tbl>
       <w:tblPr>
@@ -7942,12 +7943,12 @@
       <w:pPr>
         <w:pStyle w:val="pbst1"/>
       </w:pPr>
-      <w:bookmarkStart w:id="10" w:name="_Toc340348244"/>
+      <w:bookmarkStart w:id="9" w:name="_Toc340348244"/>
       <w:r>
         <w:lastRenderedPageBreak/>
         <w:t>Présentation du projet</w:t>
       </w:r>
-      <w:bookmarkEnd w:id="10"/>
+      <w:bookmarkEnd w:id="9"/>
     </w:p>
     <w:p>
       <w:pPr>
@@ -7968,6 +7969,7 @@
     <w:p>
       <w:pPr>
         <w:pStyle w:val="texte1"/>
+        <w:spacing w:line="360" w:lineRule="auto"/>
         <w:ind w:left="426"/>
         <w:rPr>
           <w:rFonts w:ascii="Times New Roman" w:hAnsi="Times New Roman"/>
@@ -7977,48 +7979,14 @@
     <w:p>
       <w:pPr>
         <w:pStyle w:val="texte1"/>
+        <w:spacing w:line="360" w:lineRule="auto"/>
         <w:ind w:left="426"/>
-        <w:jc w:val="center"/>
-      </w:pPr>
-      <w:r>
-        <w:object w:dxaOrig="1756" w:dyaOrig="1756">
-          <v:shapetype id="_x0000_t75" coordsize="21600,21600" o:spt="75" o:preferrelative="t" path="m@4@5l@4@11@9@11@9@5xe" filled="f" stroked="f">
-            <v:stroke joinstyle="miter"/>
-            <v:formulas>
-              <v:f eqn="if lineDrawn pixelLineWidth 0"/>
-              <v:f eqn="sum @0 1 0"/>
-              <v:f eqn="sum 0 0 @1"/>
-              <v:f eqn="prod @2 1 2"/>
-              <v:f eqn="prod @3 21600 pixelWidth"/>
-              <v:f eqn="prod @3 21600 pixelHeight"/>
-              <v:f eqn="sum @0 0 1"/>
-              <v:f eqn="prod @6 1 2"/>
-              <v:f eqn="prod @7 21600 pixelWidth"/>
-              <v:f eqn="sum @8 21600 0"/>
-              <v:f eqn="prod @7 21600 pixelHeight"/>
-              <v:f eqn="sum @10 21600 0"/>
-            </v:formulas>
-            <v:path o:extrusionok="f" gradientshapeok="t" o:connecttype="rect"/>
-            <o:lock v:ext="edit" aspectratio="t"/>
-          </v:shapetype>
-          <v:shape id="_x0000_i1025" type="#_x0000_t75" style="width:2in;height:2in" o:ole="">
-            <v:imagedata r:id="rId11" o:title=""/>
-          </v:shape>
-          <o:OLEObject Type="Embed" ProgID="Photoshop.Image.6" ShapeID="_x0000_i1025" DrawAspect="Content" ObjectID="_1414090375" r:id="rId12">
-            <o:FieldCodes>\s</o:FieldCodes>
-          </o:OLEObject>
-        </w:object>
-      </w:r>
-      <w:r>
-        <w:object w:dxaOrig="878" w:dyaOrig="878">
-          <v:shape id="_x0000_i1026" type="#_x0000_t75" style="width:44.55pt;height:44.55pt" o:ole="">
-            <v:imagedata r:id="rId13" o:title=""/>
-          </v:shape>
-          <o:OLEObject Type="Embed" ProgID="Photoshop.Image.6" ShapeID="_x0000_i1026" DrawAspect="Content" ObjectID="_1414090376" r:id="rId14">
-            <o:FieldCodes>\s</o:FieldCodes>
-          </o:OLEObject>
-        </w:object>
-      </w:r>
+        <w:rPr>
+          <w:rFonts w:ascii="Times New Roman" w:hAnsi="Times New Roman"/>
+        </w:rPr>
+      </w:pPr>
+      <w:bookmarkStart w:id="10" w:name="_GoBack"/>
+      <w:bookmarkEnd w:id="10"/>
     </w:p>
     <w:p>
       <w:pPr>
@@ -8030,15 +7998,20 @@
       </w:pPr>
     </w:p>
     <w:p>
+      <w:pPr>
+        <w:pStyle w:val="texte1"/>
+        <w:ind w:left="0"/>
+        <w:jc w:val="center"/>
+      </w:pPr>
       <w:r>
         <w:rPr>
           <w:noProof/>
         </w:rPr>
         <w:drawing>
-          <wp:inline distT="0" distB="0" distL="0" distR="0" wp14:anchorId="2F147249" wp14:editId="3E711F14">
-            <wp:extent cx="6029960" cy="2589951"/>
-            <wp:effectExtent l="0" t="0" r="0" b="0"/>
-            <wp:docPr id="6" name="Image 3"/>
+          <wp:inline distT="0" distB="0" distL="0" distR="0">
+            <wp:extent cx="6390640" cy="2640965"/>
+            <wp:effectExtent l="0" t="0" r="0" b="6985"/>
+            <wp:docPr id="2" name="Image 2"/>
             <wp:cNvGraphicFramePr>
               <a:graphicFrameLocks xmlns:a="http://schemas.openxmlformats.org/drawingml/2006/main" noChangeAspect="1"/>
             </wp:cNvGraphicFramePr>
@@ -8046,33 +8019,29 @@
               <a:graphicData uri="http://schemas.openxmlformats.org/drawingml/2006/picture">
                 <pic:pic xmlns:pic="http://schemas.openxmlformats.org/drawingml/2006/picture">
                   <pic:nvPicPr>
-                    <pic:cNvPr id="0" name="Picture 3"/>
-                    <pic:cNvPicPr>
-                      <a:picLocks noChangeAspect="1" noChangeArrowheads="1"/>
-                    </pic:cNvPicPr>
+                    <pic:cNvPr id="0" name="DSF_MiseEnOeuvre.png"/>
+                    <pic:cNvPicPr/>
                   </pic:nvPicPr>
                   <pic:blipFill>
-                    <a:blip r:embed="rId15"/>
-                    <a:srcRect/>
+                    <a:blip r:embed="rId11">
+                      <a:extLst>
+                        <a:ext uri="{28A0092B-C50C-407E-A947-70E740481C1C}">
+                          <a14:useLocalDpi xmlns:a14="http://schemas.microsoft.com/office/drawing/2010/main" val="0"/>
+                        </a:ext>
+                      </a:extLst>
+                    </a:blip>
                     <a:stretch>
                       <a:fillRect/>
                     </a:stretch>
                   </pic:blipFill>
-                  <pic:spPr bwMode="auto">
+                  <pic:spPr>
                     <a:xfrm>
                       <a:off x="0" y="0"/>
-                      <a:ext cx="6029960" cy="2589951"/>
+                      <a:ext cx="6390640" cy="2640965"/>
                     </a:xfrm>
                     <a:prstGeom prst="rect">
                       <a:avLst/>
                     </a:prstGeom>
-                    <a:noFill/>
-                    <a:ln w="9525">
-                      <a:noFill/>
-                      <a:miter lim="800000"/>
-                      <a:headEnd/>
-                      <a:tailEnd/>
-                    </a:ln>
                   </pic:spPr>
                 </pic:pic>
               </a:graphicData>
@@ -8083,51 +8052,41 @@
     </w:p>
     <w:p>
       <w:pPr>
+        <w:pStyle w:val="texte1"/>
+        <w:ind w:left="426"/>
+        <w:rPr>
+          <w:rFonts w:ascii="Times New Roman" w:hAnsi="Times New Roman"/>
+        </w:rPr>
+      </w:pPr>
+    </w:p>
+    <w:p/>
+    <w:p>
+      <w:pPr>
         <w:pStyle w:val="Lgende"/>
         <w:jc w:val="center"/>
       </w:pPr>
       <w:r>
         <w:t xml:space="preserve">Figure </w:t>
       </w:r>
-      <w:r>
-        <w:fldChar w:fldCharType="begin"/>
-      </w:r>
-      <w:r>
-        <w:instrText xml:space="preserve"> STYLEREF pb_st1 \s </w:instrText>
-      </w:r>
-      <w:r>
-        <w:fldChar w:fldCharType="separate"/>
-      </w:r>
-      <w:r>
-        <w:rPr>
-          <w:noProof/>
-        </w:rPr>
-        <w:t>2</w:t>
-      </w:r>
-      <w:r>
-        <w:fldChar w:fldCharType="end"/>
-      </w:r>
+      <w:fldSimple w:instr=" STYLEREF pb_st1 \s ">
+        <w:r>
+          <w:rPr>
+            <w:noProof/>
+          </w:rPr>
+          <w:t>2</w:t>
+        </w:r>
+      </w:fldSimple>
       <w:r>
         <w:noBreakHyphen/>
       </w:r>
-      <w:r>
-        <w:fldChar w:fldCharType="begin"/>
-      </w:r>
-      <w:r>
-        <w:instrText xml:space="preserve"> SEQ Figure \* ARABIC \s 1 </w:instrText>
-      </w:r>
-      <w:r>
-        <w:fldChar w:fldCharType="separate"/>
-      </w:r>
-      <w:r>
-        <w:rPr>
-          <w:noProof/>
-        </w:rPr>
-        <w:t>1</w:t>
-      </w:r>
-      <w:r>
-        <w:fldChar w:fldCharType="end"/>
-      </w:r>
+      <w:fldSimple w:instr=" SEQ Figure \* ARABIC \s 1 ">
+        <w:r>
+          <w:rPr>
+            <w:noProof/>
+          </w:rPr>
+          <w:t>1</w:t>
+        </w:r>
+      </w:fldSimple>
     </w:p>
     <w:p/>
     <w:p>
@@ -8368,7 +8327,7 @@
                     </pic:cNvPicPr>
                   </pic:nvPicPr>
                   <pic:blipFill>
-                    <a:blip r:embed="rId16"/>
+                    <a:blip r:embed="rId12"/>
                     <a:srcRect/>
                     <a:stretch>
                       <a:fillRect/>
@@ -8766,7 +8725,7 @@
                     <pic:cNvPicPr/>
                   </pic:nvPicPr>
                   <pic:blipFill>
-                    <a:blip r:embed="rId17" cstate="print">
+                    <a:blip r:embed="rId13" cstate="print">
                       <a:extLst>
                         <a:ext uri="{28A0092B-C50C-407E-A947-70E740481C1C}">
                           <a14:useLocalDpi xmlns:a14="http://schemas.microsoft.com/office/drawing/2010/main" val="0"/>
@@ -8801,24 +8760,14 @@
       <w:r>
         <w:t xml:space="preserve">Figure </w:t>
       </w:r>
-      <w:r>
-        <w:fldChar w:fldCharType="begin"/>
-      </w:r>
-      <w:r>
-        <w:instrText xml:space="preserve"> STYLEREF pb_st1\s </w:instrText>
-      </w:r>
-      <w:r>
-        <w:fldChar w:fldCharType="separate"/>
-      </w:r>
-      <w:r>
-        <w:rPr>
-          <w:noProof/>
-        </w:rPr>
-        <w:t>3</w:t>
-      </w:r>
-      <w:r>
-        <w:fldChar w:fldCharType="end"/>
-      </w:r>
+      <w:fldSimple w:instr=" STYLEREF pb_st1\s ">
+        <w:r>
+          <w:rPr>
+            <w:noProof/>
+          </w:rPr>
+          <w:t>3</w:t>
+        </w:r>
+      </w:fldSimple>
       <w:r>
         <w:noBreakHyphen/>
       </w:r>
@@ -9794,7 +9743,7 @@
                     <pic:cNvPicPr/>
                   </pic:nvPicPr>
                   <pic:blipFill>
-                    <a:blip r:embed="rId18">
+                    <a:blip r:embed="rId14">
                       <a:extLst>
                         <a:ext uri="{28A0092B-C50C-407E-A947-70E740481C1C}">
                           <a14:useLocalDpi xmlns:a14="http://schemas.microsoft.com/office/drawing/2010/main" val="0"/>
@@ -9846,7 +9795,7 @@
                     <pic:cNvPicPr/>
                   </pic:nvPicPr>
                   <pic:blipFill>
-                    <a:blip r:embed="rId19">
+                    <a:blip r:embed="rId15">
                       <a:extLst>
                         <a:ext uri="{28A0092B-C50C-407E-A947-70E740481C1C}">
                           <a14:useLocalDpi xmlns:a14="http://schemas.microsoft.com/office/drawing/2010/main" val="0"/>
@@ -9898,7 +9847,7 @@
                     <pic:cNvPicPr/>
                   </pic:nvPicPr>
                   <pic:blipFill>
-                    <a:blip r:embed="rId20">
+                    <a:blip r:embed="rId16">
                       <a:extLst>
                         <a:ext uri="{28A0092B-C50C-407E-A947-70E740481C1C}">
                           <a14:useLocalDpi xmlns:a14="http://schemas.microsoft.com/office/drawing/2010/main" val="0"/>
@@ -9934,24 +9883,14 @@
       <w:r>
         <w:t xml:space="preserve">Figure </w:t>
       </w:r>
-      <w:r>
-        <w:fldChar w:fldCharType="begin"/>
-      </w:r>
-      <w:r>
-        <w:instrText xml:space="preserve"> STYLEREF pb_st1\s </w:instrText>
-      </w:r>
-      <w:r>
-        <w:fldChar w:fldCharType="separate"/>
-      </w:r>
-      <w:r>
-        <w:rPr>
-          <w:noProof/>
-        </w:rPr>
-        <w:t>3</w:t>
-      </w:r>
-      <w:r>
-        <w:fldChar w:fldCharType="end"/>
-      </w:r>
+      <w:fldSimple w:instr=" STYLEREF pb_st1\s ">
+        <w:r>
+          <w:rPr>
+            <w:noProof/>
+          </w:rPr>
+          <w:t>3</w:t>
+        </w:r>
+      </w:fldSimple>
       <w:r>
         <w:noBreakHyphen/>
       </w:r>
@@ -10125,7 +10064,7 @@
                     <pic:cNvPicPr/>
                   </pic:nvPicPr>
                   <pic:blipFill>
-                    <a:blip r:embed="rId21"/>
+                    <a:blip r:embed="rId17"/>
                     <a:stretch>
                       <a:fillRect/>
                     </a:stretch>
@@ -10155,24 +10094,14 @@
       <w:r>
         <w:t xml:space="preserve">Figure </w:t>
       </w:r>
-      <w:r>
-        <w:fldChar w:fldCharType="begin"/>
-      </w:r>
-      <w:r>
-        <w:instrText xml:space="preserve"> STYLEREF pb_st1 \s </w:instrText>
-      </w:r>
-      <w:r>
-        <w:fldChar w:fldCharType="separate"/>
-      </w:r>
-      <w:r>
-        <w:rPr>
-          <w:noProof/>
-        </w:rPr>
-        <w:t>4</w:t>
-      </w:r>
-      <w:r>
-        <w:fldChar w:fldCharType="end"/>
-      </w:r>
+      <w:fldSimple w:instr=" STYLEREF pb_st1 \s ">
+        <w:r>
+          <w:rPr>
+            <w:noProof/>
+          </w:rPr>
+          <w:t>4</w:t>
+        </w:r>
+      </w:fldSimple>
       <w:r>
         <w:noBreakHyphen/>
       </w:r>
@@ -10238,7 +10167,7 @@
                     <pic:cNvPicPr/>
                   </pic:nvPicPr>
                   <pic:blipFill>
-                    <a:blip r:embed="rId22"/>
+                    <a:blip r:embed="rId18"/>
                     <a:stretch>
                       <a:fillRect/>
                     </a:stretch>
@@ -10268,24 +10197,14 @@
       <w:r>
         <w:t xml:space="preserve">Figure </w:t>
       </w:r>
-      <w:r>
-        <w:fldChar w:fldCharType="begin"/>
-      </w:r>
-      <w:r>
-        <w:instrText xml:space="preserve"> STYLEREF pb_st1\s </w:instrText>
-      </w:r>
-      <w:r>
-        <w:fldChar w:fldCharType="separate"/>
-      </w:r>
-      <w:r>
-        <w:rPr>
-          <w:noProof/>
-        </w:rPr>
-        <w:t>4</w:t>
-      </w:r>
-      <w:r>
-        <w:fldChar w:fldCharType="end"/>
-      </w:r>
+      <w:fldSimple w:instr=" STYLEREF pb_st1\s ">
+        <w:r>
+          <w:rPr>
+            <w:noProof/>
+          </w:rPr>
+          <w:t>4</w:t>
+        </w:r>
+      </w:fldSimple>
       <w:r>
         <w:noBreakHyphen/>
       </w:r>
@@ -10759,17 +10678,17 @@
       <w:pPr>
         <w:pStyle w:val="pbst3"/>
       </w:pPr>
-      <w:bookmarkStart w:id="40" w:name="_Ref277483147"/>
-      <w:bookmarkStart w:id="41" w:name="cu_bdd"/>
+      <w:bookmarkStart w:id="40" w:name="cu_bdd"/>
+      <w:bookmarkStart w:id="41" w:name="_Ref277483147"/>
       <w:bookmarkStart w:id="42" w:name="_Toc340348259"/>
+      <w:bookmarkEnd w:id="40"/>
+      <w:r>
+        <w:t xml:space="preserve">Diagramme </w:t>
+      </w:r>
+      <w:r>
+        <w:t>des cas d’utilisations de la base de données</w:t>
+      </w:r>
       <w:bookmarkEnd w:id="41"/>
-      <w:r>
-        <w:t xml:space="preserve">Diagramme </w:t>
-      </w:r>
-      <w:r>
-        <w:t>des cas d’utilisations de la base de données</w:t>
-      </w:r>
-      <w:bookmarkEnd w:id="40"/>
       <w:bookmarkEnd w:id="42"/>
     </w:p>
     <w:p>
@@ -10858,7 +10777,7 @@
                     <pic:cNvPicPr/>
                   </pic:nvPicPr>
                   <pic:blipFill>
-                    <a:blip r:embed="rId23"/>
+                    <a:blip r:embed="rId19"/>
                     <a:stretch>
                       <a:fillRect/>
                     </a:stretch>
@@ -10887,24 +10806,14 @@
       <w:r>
         <w:t xml:space="preserve">Figure </w:t>
       </w:r>
-      <w:r>
-        <w:fldChar w:fldCharType="begin"/>
-      </w:r>
-      <w:r>
-        <w:instrText xml:space="preserve"> STYLEREF pb_st1\s </w:instrText>
-      </w:r>
-      <w:r>
-        <w:fldChar w:fldCharType="separate"/>
-      </w:r>
-      <w:r>
-        <w:rPr>
-          <w:noProof/>
-        </w:rPr>
-        <w:t>4</w:t>
-      </w:r>
-      <w:r>
-        <w:fldChar w:fldCharType="end"/>
-      </w:r>
+      <w:fldSimple w:instr=" STYLEREF pb_st1\s ">
+        <w:r>
+          <w:rPr>
+            <w:noProof/>
+          </w:rPr>
+          <w:t>4</w:t>
+        </w:r>
+      </w:fldSimple>
       <w:r>
         <w:noBreakHyphen/>
       </w:r>
@@ -11276,7 +11185,7 @@
                     <pic:cNvPicPr/>
                   </pic:nvPicPr>
                   <pic:blipFill>
-                    <a:blip r:embed="rId24"/>
+                    <a:blip r:embed="rId20"/>
                     <a:stretch>
                       <a:fillRect/>
                     </a:stretch>
@@ -11305,24 +11214,14 @@
       <w:r>
         <w:t xml:space="preserve">Figure </w:t>
       </w:r>
-      <w:r>
-        <w:fldChar w:fldCharType="begin"/>
-      </w:r>
-      <w:r>
-        <w:instrText xml:space="preserve"> STYLEREF pb_st1\s </w:instrText>
-      </w:r>
-      <w:r>
-        <w:fldChar w:fldCharType="separate"/>
-      </w:r>
-      <w:r>
-        <w:rPr>
-          <w:noProof/>
-        </w:rPr>
-        <w:t>4</w:t>
-      </w:r>
-      <w:r>
-        <w:fldChar w:fldCharType="end"/>
-      </w:r>
+      <w:fldSimple w:instr=" STYLEREF pb_st1\s ">
+        <w:r>
+          <w:rPr>
+            <w:noProof/>
+          </w:rPr>
+          <w:t>4</w:t>
+        </w:r>
+      </w:fldSimple>
       <w:r>
         <w:noBreakHyphen/>
       </w:r>
@@ -11538,7 +11437,7 @@
                     <pic:cNvPicPr/>
                   </pic:nvPicPr>
                   <pic:blipFill>
-                    <a:blip r:embed="rId25"/>
+                    <a:blip r:embed="rId21"/>
                     <a:stretch>
                       <a:fillRect/>
                     </a:stretch>
@@ -11567,24 +11466,14 @@
       <w:r>
         <w:t xml:space="preserve">Figure </w:t>
       </w:r>
-      <w:r>
-        <w:fldChar w:fldCharType="begin"/>
-      </w:r>
-      <w:r>
-        <w:instrText xml:space="preserve"> STYLEREF pb_st1\s </w:instrText>
-      </w:r>
-      <w:r>
-        <w:fldChar w:fldCharType="separate"/>
-      </w:r>
-      <w:r>
-        <w:rPr>
-          <w:noProof/>
-        </w:rPr>
-        <w:t>4</w:t>
-      </w:r>
-      <w:r>
-        <w:fldChar w:fldCharType="end"/>
-      </w:r>
+      <w:fldSimple w:instr=" STYLEREF pb_st1\s ">
+        <w:r>
+          <w:rPr>
+            <w:noProof/>
+          </w:rPr>
+          <w:t>4</w:t>
+        </w:r>
+      </w:fldSimple>
       <w:r>
         <w:noBreakHyphen/>
       </w:r>
@@ -11661,7 +11550,7 @@
                     <pic:cNvPicPr/>
                   </pic:nvPicPr>
                   <pic:blipFill>
-                    <a:blip r:embed="rId26"/>
+                    <a:blip r:embed="rId22"/>
                     <a:stretch>
                       <a:fillRect/>
                     </a:stretch>
@@ -11690,24 +11579,14 @@
       <w:r>
         <w:t xml:space="preserve">Figure </w:t>
       </w:r>
-      <w:r>
-        <w:fldChar w:fldCharType="begin"/>
-      </w:r>
-      <w:r>
-        <w:instrText xml:space="preserve"> STYLEREF pb_st1\s </w:instrText>
-      </w:r>
-      <w:r>
-        <w:fldChar w:fldCharType="separate"/>
-      </w:r>
-      <w:r>
-        <w:rPr>
-          <w:noProof/>
-        </w:rPr>
-        <w:t>4</w:t>
-      </w:r>
-      <w:r>
-        <w:fldChar w:fldCharType="end"/>
-      </w:r>
+      <w:fldSimple w:instr=" STYLEREF pb_st1\s ">
+        <w:r>
+          <w:rPr>
+            <w:noProof/>
+          </w:rPr>
+          <w:t>4</w:t>
+        </w:r>
+      </w:fldSimple>
       <w:r>
         <w:noBreakHyphen/>
       </w:r>
@@ -11768,7 +11647,7 @@
                     <pic:cNvPicPr/>
                   </pic:nvPicPr>
                   <pic:blipFill>
-                    <a:blip r:embed="rId27"/>
+                    <a:blip r:embed="rId23"/>
                     <a:stretch>
                       <a:fillRect/>
                     </a:stretch>
@@ -11797,24 +11676,14 @@
       <w:r>
         <w:t xml:space="preserve">Figure </w:t>
       </w:r>
-      <w:r>
-        <w:fldChar w:fldCharType="begin"/>
-      </w:r>
-      <w:r>
-        <w:instrText xml:space="preserve"> STYLEREF pb_st1\s </w:instrText>
-      </w:r>
-      <w:r>
-        <w:fldChar w:fldCharType="separate"/>
-      </w:r>
-      <w:r>
-        <w:rPr>
-          <w:noProof/>
-        </w:rPr>
-        <w:t>4</w:t>
-      </w:r>
-      <w:r>
-        <w:fldChar w:fldCharType="end"/>
-      </w:r>
+      <w:fldSimple w:instr=" STYLEREF pb_st1\s ">
+        <w:r>
+          <w:rPr>
+            <w:noProof/>
+          </w:rPr>
+          <w:t>4</w:t>
+        </w:r>
+      </w:fldSimple>
       <w:r>
         <w:noBreakHyphen/>
       </w:r>
@@ -11861,7 +11730,37 @@
           <w:rFonts w:ascii="Times New Roman" w:hAnsi="Times New Roman"/>
           <w:i/>
         </w:rPr>
-        <w:t xml:space="preserve">Réseau de capteurs (802.15.4). Système portable. Base de données répartie (Odbc). </w:t>
+        <w:t xml:space="preserve">Réseau de capteurs (802.15.4) basé sur les composants </w:t>
+      </w:r>
+      <w:proofErr w:type="spellStart"/>
+      <w:r>
+        <w:rPr>
+          <w:rFonts w:ascii="Times New Roman" w:hAnsi="Times New Roman"/>
+          <w:i/>
+        </w:rPr>
+        <w:t>Jennic</w:t>
+      </w:r>
+      <w:proofErr w:type="spellEnd"/>
+      <w:r>
+        <w:rPr>
+          <w:rFonts w:ascii="Times New Roman" w:hAnsi="Times New Roman"/>
+          <w:i/>
+        </w:rPr>
+        <w:t>.</w:t>
+      </w:r>
+      <w:r>
+        <w:rPr>
+          <w:rFonts w:ascii="Times New Roman" w:hAnsi="Times New Roman"/>
+          <w:i/>
+        </w:rPr>
+        <w:t xml:space="preserve"> Ide Eclipse.</w:t>
+      </w:r>
+      <w:r>
+        <w:rPr>
+          <w:rFonts w:ascii="Times New Roman" w:hAnsi="Times New Roman"/>
+          <w:i/>
+        </w:rPr>
+        <w:t xml:space="preserve"> Système portable. Base de données répartie (Odbc). </w:t>
       </w:r>
     </w:p>
     <w:p>
@@ -11905,7 +11804,6 @@
       </w:pPr>
       <w:bookmarkStart w:id="51" w:name="_Toc340348266"/>
       <w:r>
-        <w:lastRenderedPageBreak/>
         <w:t>Documents et moyens technologiques mis à disposition</w:t>
       </w:r>
       <w:bookmarkEnd w:id="51"/>
@@ -21969,24 +21867,73 @@
               <w:rPr>
                 <w:rFonts w:ascii="Times New Roman" w:hAnsi="Times New Roman"/>
               </w:rPr>
+              <w:instrText xml:space="preserve"> \* MERGEFORMAT </w:instrText>
             </w:r>
             <w:r>
               <w:rPr>
                 <w:rFonts w:ascii="Times New Roman" w:hAnsi="Times New Roman"/>
               </w:rPr>
+            </w:r>
+            <w:r>
+              <w:rPr>
+                <w:rFonts w:ascii="Times New Roman" w:hAnsi="Times New Roman"/>
+              </w:rPr>
+              <w:fldChar w:fldCharType="separate"/>
+            </w:r>
+            <w:proofErr w:type="gramStart"/>
+            <w:r>
+              <w:rPr>
+                <w:rFonts w:ascii="Times New Roman" w:hAnsi="Times New Roman"/>
+              </w:rPr>
+              <w:t>FS1 </w:t>
+            </w:r>
+            <w:proofErr w:type="gramEnd"/>
+            <w:r>
+              <w:rPr>
+                <w:rFonts w:ascii="Times New Roman" w:hAnsi="Times New Roman"/>
+              </w:rPr>
+              <w:fldChar w:fldCharType="end"/>
+            </w:r>
+            <w:r>
+              <w:rPr>
+                <w:rFonts w:ascii="Times New Roman" w:hAnsi="Times New Roman"/>
+              </w:rPr>
+              <w:t xml:space="preserve">, </w:t>
+            </w:r>
+            <w:r>
+              <w:rPr>
+                <w:rFonts w:ascii="Times New Roman" w:hAnsi="Times New Roman"/>
+              </w:rPr>
+              <w:fldChar w:fldCharType="begin"/>
+            </w:r>
+            <w:r>
+              <w:rPr>
+                <w:rFonts w:ascii="Times New Roman" w:hAnsi="Times New Roman"/>
+              </w:rPr>
+              <w:instrText xml:space="preserve"> REF FS5 \h </w:instrText>
+            </w:r>
+            <w:r>
+              <w:rPr>
+                <w:rFonts w:ascii="Times New Roman" w:hAnsi="Times New Roman"/>
+              </w:rPr>
               <w:instrText xml:space="preserve"> \* MERGEFORMAT </w:instrText>
             </w:r>
             <w:r>
               <w:rPr>
                 <w:rFonts w:ascii="Times New Roman" w:hAnsi="Times New Roman"/>
               </w:rPr>
+            </w:r>
+            <w:r>
+              <w:rPr>
+                <w:rFonts w:ascii="Times New Roman" w:hAnsi="Times New Roman"/>
+              </w:rPr>
               <w:fldChar w:fldCharType="separate"/>
             </w:r>
             <w:r>
               <w:rPr>
                 <w:rFonts w:ascii="Times New Roman" w:hAnsi="Times New Roman"/>
               </w:rPr>
-              <w:t>FS1 </w:t>
+              <w:t>FS5</w:t>
             </w:r>
             <w:r>
               <w:rPr>
@@ -22010,112 +21957,65 @@
               <w:rPr>
                 <w:rFonts w:ascii="Times New Roman" w:hAnsi="Times New Roman"/>
               </w:rPr>
-              <w:instrText xml:space="preserve"> REF FS5 \h </w:instrText>
+              <w:instrText xml:space="preserve"> REF C1 \h </w:instrText>
             </w:r>
             <w:r>
               <w:rPr>
                 <w:rFonts w:ascii="Times New Roman" w:hAnsi="Times New Roman"/>
               </w:rPr>
+              <w:instrText xml:space="preserve"> \* MERGEFORMAT </w:instrText>
             </w:r>
             <w:r>
               <w:rPr>
                 <w:rFonts w:ascii="Times New Roman" w:hAnsi="Times New Roman"/>
               </w:rPr>
+            </w:r>
+            <w:r>
+              <w:rPr>
+                <w:rFonts w:ascii="Times New Roman" w:hAnsi="Times New Roman"/>
+              </w:rPr>
+              <w:fldChar w:fldCharType="separate"/>
+            </w:r>
+            <w:r>
+              <w:rPr>
+                <w:rFonts w:ascii="Times New Roman" w:hAnsi="Times New Roman"/>
+              </w:rPr>
+              <w:t>C1 </w:t>
+            </w:r>
+            <w:r>
+              <w:rPr>
+                <w:rFonts w:ascii="Times New Roman" w:hAnsi="Times New Roman"/>
+              </w:rPr>
+              <w:fldChar w:fldCharType="end"/>
+            </w:r>
+            <w:r>
+              <w:rPr>
+                <w:rFonts w:ascii="Times New Roman" w:hAnsi="Times New Roman"/>
+              </w:rPr>
+              <w:t xml:space="preserve">, </w:t>
+            </w:r>
+            <w:r>
+              <w:rPr>
+                <w:rFonts w:ascii="Times New Roman" w:hAnsi="Times New Roman"/>
+              </w:rPr>
+              <w:fldChar w:fldCharType="begin"/>
+            </w:r>
+            <w:r>
+              <w:rPr>
+                <w:rFonts w:ascii="Times New Roman" w:hAnsi="Times New Roman"/>
+              </w:rPr>
+              <w:instrText xml:space="preserve"> REF C2 \h </w:instrText>
+            </w:r>
+            <w:r>
+              <w:rPr>
+                <w:rFonts w:ascii="Times New Roman" w:hAnsi="Times New Roman"/>
+              </w:rPr>
               <w:instrText xml:space="preserve"> \* MERGEFORMAT </w:instrText>
             </w:r>
             <w:r>
               <w:rPr>
                 <w:rFonts w:ascii="Times New Roman" w:hAnsi="Times New Roman"/>
               </w:rPr>
-              <w:fldChar w:fldCharType="separate"/>
-            </w:r>
-            <w:r>
-              <w:rPr>
-                <w:rFonts w:ascii="Times New Roman" w:hAnsi="Times New Roman"/>
-              </w:rPr>
-              <w:t>FS5</w:t>
-            </w:r>
-            <w:r>
-              <w:rPr>
-                <w:rFonts w:ascii="Times New Roman" w:hAnsi="Times New Roman"/>
-              </w:rPr>
-              <w:fldChar w:fldCharType="end"/>
-            </w:r>
-            <w:r>
-              <w:rPr>
-                <w:rFonts w:ascii="Times New Roman" w:hAnsi="Times New Roman"/>
-              </w:rPr>
-              <w:t xml:space="preserve">, </w:t>
-            </w:r>
-            <w:r>
-              <w:rPr>
-                <w:rFonts w:ascii="Times New Roman" w:hAnsi="Times New Roman"/>
-              </w:rPr>
-              <w:fldChar w:fldCharType="begin"/>
-            </w:r>
-            <w:r>
-              <w:rPr>
-                <w:rFonts w:ascii="Times New Roman" w:hAnsi="Times New Roman"/>
-              </w:rPr>
-              <w:instrText xml:space="preserve"> REF C1 \h </w:instrText>
-            </w:r>
-            <w:r>
-              <w:rPr>
-                <w:rFonts w:ascii="Times New Roman" w:hAnsi="Times New Roman"/>
-              </w:rPr>
-            </w:r>
-            <w:r>
-              <w:rPr>
-                <w:rFonts w:ascii="Times New Roman" w:hAnsi="Times New Roman"/>
-              </w:rPr>
-              <w:instrText xml:space="preserve"> \* MERGEFORMAT </w:instrText>
-            </w:r>
-            <w:r>
-              <w:rPr>
-                <w:rFonts w:ascii="Times New Roman" w:hAnsi="Times New Roman"/>
-              </w:rPr>
-              <w:fldChar w:fldCharType="separate"/>
-            </w:r>
-            <w:r>
-              <w:rPr>
-                <w:rFonts w:ascii="Times New Roman" w:hAnsi="Times New Roman"/>
-              </w:rPr>
-              <w:t>C1 </w:t>
-            </w:r>
-            <w:r>
-              <w:rPr>
-                <w:rFonts w:ascii="Times New Roman" w:hAnsi="Times New Roman"/>
-              </w:rPr>
-              <w:fldChar w:fldCharType="end"/>
-            </w:r>
-            <w:r>
-              <w:rPr>
-                <w:rFonts w:ascii="Times New Roman" w:hAnsi="Times New Roman"/>
-              </w:rPr>
-              <w:t xml:space="preserve">, </w:t>
-            </w:r>
-            <w:r>
-              <w:rPr>
-                <w:rFonts w:ascii="Times New Roman" w:hAnsi="Times New Roman"/>
-              </w:rPr>
-              <w:fldChar w:fldCharType="begin"/>
-            </w:r>
-            <w:r>
-              <w:rPr>
-                <w:rFonts w:ascii="Times New Roman" w:hAnsi="Times New Roman"/>
-              </w:rPr>
-              <w:instrText xml:space="preserve"> REF C2 \h </w:instrText>
-            </w:r>
-            <w:r>
-              <w:rPr>
-                <w:rFonts w:ascii="Times New Roman" w:hAnsi="Times New Roman"/>
-              </w:rPr>
-            </w:r>
-            <w:r>
-              <w:rPr>
-                <w:rFonts w:ascii="Times New Roman" w:hAnsi="Times New Roman"/>
-              </w:rPr>
-              <w:instrText xml:space="preserve"> \* MERGEFORMAT </w:instrText>
             </w:r>
             <w:r>
               <w:rPr>
@@ -27164,6 +27064,9 @@
     </w:p>
     <w:p>
       <w:r>
+        <w:rPr>
+          <w:noProof/>
+        </w:rPr>
         <w:lastRenderedPageBreak/>
         <w:drawing>
           <wp:inline distT="0" distB="0" distL="0" distR="0" wp14:anchorId="4F2D6B27" wp14:editId="1C7494FB">
@@ -27183,7 +27086,7 @@
                     </pic:cNvPicPr>
                   </pic:nvPicPr>
                   <pic:blipFill>
-                    <a:blip r:embed="rId28">
+                    <a:blip r:embed="rId24">
                       <a:extLst>
                         <a:ext uri="{28A0092B-C50C-407E-A947-70E740481C1C}">
                           <a14:useLocalDpi xmlns:a14="http://schemas.microsoft.com/office/drawing/2010/main" val="0"/>
@@ -31899,6 +31802,9 @@
     </w:p>
     <w:p>
       <w:r>
+        <w:rPr>
+          <w:noProof/>
+        </w:rPr>
         <w:lastRenderedPageBreak/>
         <w:drawing>
           <wp:inline distT="0" distB="0" distL="0" distR="0" wp14:anchorId="5B061380" wp14:editId="132708AB">
@@ -31918,7 +31824,7 @@
                     </pic:cNvPicPr>
                   </pic:nvPicPr>
                   <pic:blipFill>
-                    <a:blip r:embed="rId29">
+                    <a:blip r:embed="rId25">
                       <a:extLst>
                         <a:ext uri="{28A0092B-C50C-407E-A947-70E740481C1C}">
                           <a14:useLocalDpi xmlns:a14="http://schemas.microsoft.com/office/drawing/2010/main" val="0"/>
@@ -36677,6 +36583,9 @@
     </w:p>
     <w:p>
       <w:r>
+        <w:rPr>
+          <w:noProof/>
+        </w:rPr>
         <w:lastRenderedPageBreak/>
         <w:drawing>
           <wp:inline distT="0" distB="0" distL="0" distR="0" wp14:anchorId="1BAB50E0" wp14:editId="164A5694">
@@ -36696,7 +36605,7 @@
                     </pic:cNvPicPr>
                   </pic:nvPicPr>
                   <pic:blipFill>
-                    <a:blip r:embed="rId30">
+                    <a:blip r:embed="rId26">
                       <a:extLst>
                         <a:ext uri="{28A0092B-C50C-407E-A947-70E740481C1C}">
                           <a14:useLocalDpi xmlns:a14="http://schemas.microsoft.com/office/drawing/2010/main" val="0"/>
@@ -41203,7 +41112,7 @@
     </w:p>
     <w:p/>
     <w:sectPr>
-      <w:headerReference w:type="default" r:id="rId31"/>
+      <w:headerReference w:type="default" r:id="rId27"/>
       <w:pgSz w:w="11906" w:h="16838" w:code="9"/>
       <w:pgMar w:top="1134" w:right="991" w:bottom="1134" w:left="1417" w:header="708" w:footer="708" w:gutter="0"/>
       <w:cols w:space="708"/>
@@ -41249,10 +41158,10 @@
       <w:tblLook w:val="04A0" w:firstRow="1" w:lastRow="0" w:firstColumn="1" w:lastColumn="0" w:noHBand="0" w:noVBand="1"/>
     </w:tblPr>
     <w:tblGrid>
-      <w:gridCol w:w="3485"/>
-      <w:gridCol w:w="2034"/>
-      <w:gridCol w:w="2450"/>
-      <w:gridCol w:w="1743"/>
+      <w:gridCol w:w="3533"/>
+      <w:gridCol w:w="2063"/>
+      <w:gridCol w:w="2484"/>
+      <w:gridCol w:w="1632"/>
     </w:tblGrid>
     <w:tr>
       <w:tc>
@@ -41560,7 +41469,7 @@
               <w:bCs/>
               <w:noProof/>
             </w:rPr>
-            <w:t>37</w:t>
+            <w:t>5</w:t>
           </w:r>
           <w:r>
             <w:rPr>
@@ -41618,8 +41527,6 @@
         <w:bCs/>
       </w:rPr>
     </w:pPr>
-    <w:bookmarkStart w:id="5" w:name="_GoBack"/>
-    <w:bookmarkEnd w:id="5"/>
   </w:p>
 </w:ftr>
 </file>
@@ -49458,7 +49365,7 @@
 </file>
 
 <file path=customXml/itemProps1.xml><?xml version="1.0" encoding="utf-8"?>
-<ds:datastoreItem xmlns:ds="http://schemas.openxmlformats.org/officeDocument/2006/customXml" ds:itemID="{9D72EE6A-29C5-4944-8A77-DDD3BB9661A5}">
+<ds:datastoreItem xmlns:ds="http://schemas.openxmlformats.org/officeDocument/2006/customXml" ds:itemID="{FA6AA72B-1867-4D95-88D2-E507F8F2F135}">
   <ds:schemaRefs>
     <ds:schemaRef ds:uri="http://schemas.openxmlformats.org/officeDocument/2006/bibliography"/>
   </ds:schemaRefs>

</xml_diff>

<commit_message>
Signed-off-by: Pascal BARREAU <pbarreau@ac-guadeloupe.fr>
</commit_message>
<xml_diff>
--- a/doc/2013_BA4_BAR_CDCF.docx
+++ b/doc/2013_BA4_BAR_CDCF.docx
@@ -8332,25 +8332,51 @@
       <w:r>
         <w:t xml:space="preserve">Figure </w:t>
       </w:r>
-      <w:fldSimple w:instr=" STYLEREF pb_st1 \s ">
-        <w:r>
-          <w:rPr>
-            <w:noProof/>
-          </w:rPr>
-          <w:t>2</w:t>
-        </w:r>
-      </w:fldSimple>
+      <w:r>
+        <w:fldChar w:fldCharType="begin"/>
+      </w:r>
+      <w:r>
+        <w:instrText xml:space="preserve"> STYLEREF pb_st1 \s </w:instrText>
+      </w:r>
+      <w:r>
+        <w:fldChar w:fldCharType="separate"/>
+      </w:r>
+      <w:r>
+        <w:rPr>
+          <w:noProof/>
+        </w:rPr>
+        <w:t>2</w:t>
+      </w:r>
+      <w:r>
+        <w:rPr>
+          <w:noProof/>
+        </w:rPr>
+        <w:fldChar w:fldCharType="end"/>
+      </w:r>
       <w:r>
         <w:noBreakHyphen/>
       </w:r>
-      <w:fldSimple w:instr=" SEQ Figure \* ARABIC \s 1 ">
-        <w:r>
-          <w:rPr>
-            <w:noProof/>
-          </w:rPr>
-          <w:t>1</w:t>
-        </w:r>
-      </w:fldSimple>
+      <w:r>
+        <w:fldChar w:fldCharType="begin"/>
+      </w:r>
+      <w:r>
+        <w:instrText xml:space="preserve"> SEQ Figure \* ARABIC \s 1 </w:instrText>
+      </w:r>
+      <w:r>
+        <w:fldChar w:fldCharType="separate"/>
+      </w:r>
+      <w:r>
+        <w:rPr>
+          <w:noProof/>
+        </w:rPr>
+        <w:t>1</w:t>
+      </w:r>
+      <w:r>
+        <w:rPr>
+          <w:noProof/>
+        </w:rPr>
+        <w:fldChar w:fldCharType="end"/>
+      </w:r>
     </w:p>
     <w:p/>
     <w:p>
@@ -9029,14 +9055,27 @@
       <w:r>
         <w:t xml:space="preserve">Figure </w:t>
       </w:r>
-      <w:fldSimple w:instr=" STYLEREF pb_st1\s ">
-        <w:r>
-          <w:rPr>
-            <w:noProof/>
-          </w:rPr>
-          <w:t>3</w:t>
-        </w:r>
-      </w:fldSimple>
+      <w:r>
+        <w:fldChar w:fldCharType="begin"/>
+      </w:r>
+      <w:r>
+        <w:instrText xml:space="preserve"> STYLEREF pb_st1\s </w:instrText>
+      </w:r>
+      <w:r>
+        <w:fldChar w:fldCharType="separate"/>
+      </w:r>
+      <w:r>
+        <w:rPr>
+          <w:noProof/>
+        </w:rPr>
+        <w:t>3</w:t>
+      </w:r>
+      <w:r>
+        <w:rPr>
+          <w:noProof/>
+        </w:rPr>
+        <w:fldChar w:fldCharType="end"/>
+      </w:r>
       <w:r>
         <w:noBreakHyphen/>
       </w:r>
@@ -9950,6 +9989,35 @@
         </w:tc>
       </w:tr>
     </w:tbl>
+    <w:p>
+      <w:r>
+        <w:t xml:space="preserve">(On se reportera à la page </w:t>
+      </w:r>
+      <w:r>
+        <w:fldChar w:fldCharType="begin"/>
+      </w:r>
+      <w:r>
+        <w:instrText xml:space="preserve"> PAGEREF _Ref340676502 \h </w:instrText>
+      </w:r>
+      <w:r>
+        <w:fldChar w:fldCharType="separate"/>
+      </w:r>
+      <w:r>
+        <w:rPr>
+          <w:noProof/>
+        </w:rPr>
+        <w:t>17</w:t>
+      </w:r>
+      <w:r>
+        <w:fldChar w:fldCharType="end"/>
+      </w:r>
+      <w:r>
+        <w:t xml:space="preserve"> </w:t>
+      </w:r>
+      <w:r>
+        <w:t>pour la répartition des FS/FC par étudiants)</w:t>
+      </w:r>
+    </w:p>
     <w:p/>
     <w:p>
       <w:pPr>
@@ -9997,7 +10065,7 @@
           <w:noProof/>
         </w:rPr>
         <w:drawing>
-          <wp:inline distT="0" distB="0" distL="0" distR="0" wp14:anchorId="6FB2C4BF" wp14:editId="3832B95D">
+          <wp:inline distT="0" distB="0" distL="0" distR="0" wp14:anchorId="6E088692" wp14:editId="581F917D">
             <wp:extent cx="6390640" cy="1397000"/>
             <wp:effectExtent l="0" t="0" r="0" b="0"/>
             <wp:docPr id="3" name="Image 3"/>
@@ -10049,7 +10117,7 @@
           <w:noProof/>
         </w:rPr>
         <w:drawing>
-          <wp:inline distT="0" distB="0" distL="0" distR="0" wp14:anchorId="0CFE06DF" wp14:editId="085A4393">
+          <wp:inline distT="0" distB="0" distL="0" distR="0" wp14:anchorId="4E1D4B64" wp14:editId="54E21325">
             <wp:extent cx="6124575" cy="1362075"/>
             <wp:effectExtent l="0" t="0" r="0" b="0"/>
             <wp:docPr id="5" name="Image 5"/>
@@ -10101,7 +10169,7 @@
           <w:noProof/>
         </w:rPr>
         <w:drawing>
-          <wp:inline distT="0" distB="0" distL="0" distR="0" wp14:anchorId="09DF187A" wp14:editId="4EBAAB07">
+          <wp:inline distT="0" distB="0" distL="0" distR="0" wp14:anchorId="000547CA" wp14:editId="659FBF96">
             <wp:extent cx="6143625" cy="1362075"/>
             <wp:effectExtent l="0" t="0" r="0" b="0"/>
             <wp:docPr id="7" name="Image 7"/>
@@ -10152,14 +10220,27 @@
       <w:r>
         <w:t xml:space="preserve">Figure </w:t>
       </w:r>
-      <w:fldSimple w:instr=" STYLEREF pb_st1\s ">
-        <w:r>
-          <w:rPr>
-            <w:noProof/>
-          </w:rPr>
-          <w:t>3</w:t>
-        </w:r>
-      </w:fldSimple>
+      <w:r>
+        <w:fldChar w:fldCharType="begin"/>
+      </w:r>
+      <w:r>
+        <w:instrText xml:space="preserve"> STYLEREF pb_st1\s </w:instrText>
+      </w:r>
+      <w:r>
+        <w:fldChar w:fldCharType="separate"/>
+      </w:r>
+      <w:r>
+        <w:rPr>
+          <w:noProof/>
+        </w:rPr>
+        <w:t>3</w:t>
+      </w:r>
+      <w:r>
+        <w:rPr>
+          <w:noProof/>
+        </w:rPr>
+        <w:fldChar w:fldCharType="end"/>
+      </w:r>
       <w:r>
         <w:noBreakHyphen/>
       </w:r>
@@ -10260,10 +10341,7 @@
     <w:p/>
     <w:p>
       <w:r>
-        <w:t>D’où l’idée de faire deux paquetage, un par sous-système, et d’y placer le diagramme des cas d’utilisation</w:t>
-      </w:r>
-      <w:r>
-        <w:t>s</w:t>
+        <w:t>D’où l’idée de faire deux paquetage, un par sous-système, et d’y placer le diagramme des cas d’utilisations</w:t>
       </w:r>
       <w:r>
         <w:t xml:space="preserve">. La </w:t>
@@ -10316,8 +10394,6 @@
       <w:r>
         <w:t>que Base utilise Dsf</w:t>
       </w:r>
-      <w:bookmarkStart w:id="35" w:name="_GoBack"/>
-      <w:bookmarkEnd w:id="35"/>
       <w:r>
         <w:t>.</w:t>
       </w:r>
@@ -10332,7 +10408,7 @@
           <w:noProof/>
         </w:rPr>
         <w:drawing>
-          <wp:inline distT="0" distB="0" distL="0" distR="0" wp14:anchorId="668722A6" wp14:editId="355CCCAE">
+          <wp:inline distT="0" distB="0" distL="0" distR="0" wp14:anchorId="3C85C7F8" wp14:editId="73553AB3">
             <wp:extent cx="2318400" cy="1548000"/>
             <wp:effectExtent l="0" t="0" r="5715" b="0"/>
             <wp:docPr id="10" name="Image 10"/>
@@ -10373,18 +10449,31 @@
         <w:pStyle w:val="Lgende"/>
         <w:ind w:left="3261"/>
       </w:pPr>
-      <w:bookmarkStart w:id="36" w:name="_Ref340136748"/>
+      <w:bookmarkStart w:id="35" w:name="_Ref340136748"/>
       <w:r>
         <w:t xml:space="preserve">Figure </w:t>
       </w:r>
-      <w:fldSimple w:instr=" STYLEREF pb_st1 \s ">
-        <w:r>
-          <w:rPr>
-            <w:noProof/>
-          </w:rPr>
-          <w:t>4</w:t>
-        </w:r>
-      </w:fldSimple>
+      <w:r>
+        <w:fldChar w:fldCharType="begin"/>
+      </w:r>
+      <w:r>
+        <w:instrText xml:space="preserve"> STYLEREF pb_st1 \s </w:instrText>
+      </w:r>
+      <w:r>
+        <w:fldChar w:fldCharType="separate"/>
+      </w:r>
+      <w:r>
+        <w:rPr>
+          <w:noProof/>
+        </w:rPr>
+        <w:t>4</w:t>
+      </w:r>
+      <w:r>
+        <w:rPr>
+          <w:noProof/>
+        </w:rPr>
+        <w:fldChar w:fldCharType="end"/>
+      </w:r>
       <w:r>
         <w:noBreakHyphen/>
       </w:r>
@@ -10409,19 +10498,19 @@
       <w:r>
         <w:fldChar w:fldCharType="end"/>
       </w:r>
+      <w:bookmarkEnd w:id="35"/>
+    </w:p>
+    <w:p>
+      <w:pPr>
+        <w:pStyle w:val="pbst3"/>
+      </w:pPr>
+      <w:bookmarkStart w:id="36" w:name="cu_dsf"/>
+      <w:bookmarkStart w:id="37" w:name="_Toc340490977"/>
       <w:bookmarkEnd w:id="36"/>
-    </w:p>
-    <w:p>
-      <w:pPr>
-        <w:pStyle w:val="pbst3"/>
-      </w:pPr>
-      <w:bookmarkStart w:id="37" w:name="cu_dsf"/>
-      <w:bookmarkStart w:id="38" w:name="_Toc340490977"/>
+      <w:r>
+        <w:t>Diagramme des cas d’utilisation de la douchette sans fils</w:t>
+      </w:r>
       <w:bookmarkEnd w:id="37"/>
-      <w:r>
-        <w:t>Diagramme des cas d’utilisation de la douchette sans fils</w:t>
-      </w:r>
-      <w:bookmarkEnd w:id="38"/>
     </w:p>
     <w:p>
       <w:pPr>
@@ -10434,7 +10523,7 @@
           <w:noProof/>
         </w:rPr>
         <w:drawing>
-          <wp:inline distT="0" distB="0" distL="0" distR="0" wp14:anchorId="7B8D76DC" wp14:editId="7D15BE12">
+          <wp:inline distT="0" distB="0" distL="0" distR="0" wp14:anchorId="27B9DB6A" wp14:editId="20234B0D">
             <wp:extent cx="4381200" cy="3614400"/>
             <wp:effectExtent l="0" t="0" r="635" b="5715"/>
             <wp:docPr id="8" name="Image 8"/>
@@ -10475,18 +10564,31 @@
         <w:pStyle w:val="Lgende"/>
         <w:ind w:left="1418"/>
       </w:pPr>
-      <w:bookmarkStart w:id="39" w:name="_Ref340166708"/>
+      <w:bookmarkStart w:id="38" w:name="_Ref340166708"/>
       <w:r>
         <w:t xml:space="preserve">Figure </w:t>
       </w:r>
-      <w:fldSimple w:instr=" STYLEREF pb_st1\s ">
-        <w:r>
-          <w:rPr>
-            <w:noProof/>
-          </w:rPr>
-          <w:t>4</w:t>
-        </w:r>
-      </w:fldSimple>
+      <w:r>
+        <w:fldChar w:fldCharType="begin"/>
+      </w:r>
+      <w:r>
+        <w:instrText xml:space="preserve"> STYLEREF pb_st1\s </w:instrText>
+      </w:r>
+      <w:r>
+        <w:fldChar w:fldCharType="separate"/>
+      </w:r>
+      <w:r>
+        <w:rPr>
+          <w:noProof/>
+        </w:rPr>
+        <w:t>4</w:t>
+      </w:r>
+      <w:r>
+        <w:rPr>
+          <w:noProof/>
+        </w:rPr>
+        <w:fldChar w:fldCharType="end"/>
+      </w:r>
       <w:r>
         <w:noBreakHyphen/>
       </w:r>
@@ -10508,7 +10610,7 @@
       <w:r>
         <w:fldChar w:fldCharType="end"/>
       </w:r>
-      <w:bookmarkEnd w:id="39"/>
+      <w:bookmarkEnd w:id="38"/>
     </w:p>
     <w:tbl>
       <w:tblPr>
@@ -10970,18 +11072,18 @@
       <w:pPr>
         <w:pStyle w:val="pbst3"/>
       </w:pPr>
-      <w:bookmarkStart w:id="40" w:name="cu_bdd"/>
-      <w:bookmarkStart w:id="41" w:name="_Ref277483147"/>
-      <w:bookmarkStart w:id="42" w:name="_Toc340490978"/>
+      <w:bookmarkStart w:id="39" w:name="cu_bdd"/>
+      <w:bookmarkStart w:id="40" w:name="_Ref277483147"/>
+      <w:bookmarkStart w:id="41" w:name="_Toc340490978"/>
+      <w:bookmarkEnd w:id="39"/>
+      <w:r>
+        <w:t xml:space="preserve">Diagramme </w:t>
+      </w:r>
+      <w:r>
+        <w:t>des cas d’utilisations de la base de données</w:t>
+      </w:r>
       <w:bookmarkEnd w:id="40"/>
-      <w:r>
-        <w:t xml:space="preserve">Diagramme </w:t>
-      </w:r>
-      <w:r>
-        <w:t>des cas d’utilisations de la base de données</w:t>
-      </w:r>
       <w:bookmarkEnd w:id="41"/>
-      <w:bookmarkEnd w:id="42"/>
     </w:p>
     <w:p>
       <w:pPr>
@@ -11054,7 +11156,7 @@
           <w:noProof/>
         </w:rPr>
         <w:drawing>
-          <wp:inline distT="0" distB="0" distL="0" distR="0" wp14:anchorId="14841A57" wp14:editId="22512279">
+          <wp:inline distT="0" distB="0" distL="0" distR="0" wp14:anchorId="0502E786" wp14:editId="5B78C330">
             <wp:extent cx="5043600" cy="3348000"/>
             <wp:effectExtent l="0" t="0" r="5080" b="5080"/>
             <wp:docPr id="14" name="Image 14"/>
@@ -11098,14 +11200,27 @@
       <w:r>
         <w:t xml:space="preserve">Figure </w:t>
       </w:r>
-      <w:fldSimple w:instr=" STYLEREF pb_st1\s ">
-        <w:r>
-          <w:rPr>
-            <w:noProof/>
-          </w:rPr>
-          <w:t>4</w:t>
-        </w:r>
-      </w:fldSimple>
+      <w:r>
+        <w:fldChar w:fldCharType="begin"/>
+      </w:r>
+      <w:r>
+        <w:instrText xml:space="preserve"> STYLEREF pb_st1\s </w:instrText>
+      </w:r>
+      <w:r>
+        <w:fldChar w:fldCharType="separate"/>
+      </w:r>
+      <w:r>
+        <w:rPr>
+          <w:noProof/>
+        </w:rPr>
+        <w:t>4</w:t>
+      </w:r>
+      <w:r>
+        <w:rPr>
+          <w:noProof/>
+        </w:rPr>
+        <w:fldChar w:fldCharType="end"/>
+      </w:r>
       <w:r>
         <w:noBreakHyphen/>
       </w:r>
@@ -11421,16 +11536,16 @@
       <w:pPr>
         <w:pStyle w:val="pbst3"/>
       </w:pPr>
-      <w:bookmarkStart w:id="43" w:name="_Ref277507327"/>
-      <w:bookmarkStart w:id="44" w:name="_Toc340490979"/>
+      <w:bookmarkStart w:id="42" w:name="_Ref277507327"/>
+      <w:bookmarkStart w:id="43" w:name="_Toc340490979"/>
       <w:r>
         <w:t xml:space="preserve">Diagramme de séquence </w:t>
       </w:r>
+      <w:bookmarkEnd w:id="42"/>
+      <w:r>
+        <w:t>de lecture du niveau batterie</w:t>
+      </w:r>
       <w:bookmarkEnd w:id="43"/>
-      <w:r>
-        <w:t>de lecture du niveau batterie</w:t>
-      </w:r>
-      <w:bookmarkEnd w:id="44"/>
     </w:p>
     <w:p>
       <w:r>
@@ -11473,7 +11588,7 @@
           <w:noProof/>
         </w:rPr>
         <w:drawing>
-          <wp:inline distT="0" distB="0" distL="0" distR="0" wp14:anchorId="3095B902" wp14:editId="7AE75B43">
+          <wp:inline distT="0" distB="0" distL="0" distR="0" wp14:anchorId="42E4FB87" wp14:editId="659243E1">
             <wp:extent cx="3657600" cy="2408400"/>
             <wp:effectExtent l="0" t="0" r="0" b="0"/>
             <wp:docPr id="22" name="Image 22"/>
@@ -11517,22 +11632,11 @@
       <w:r>
         <w:t xml:space="preserve">Figure </w:t>
       </w:r>
-      <w:fldSimple w:instr=" STYLEREF pb_st1\s ">
-        <w:r>
-          <w:rPr>
-            <w:noProof/>
-          </w:rPr>
-          <w:t>4</w:t>
-        </w:r>
-      </w:fldSimple>
-      <w:r>
-        <w:noBreakHyphen/>
-      </w:r>
       <w:r>
         <w:fldChar w:fldCharType="begin"/>
       </w:r>
       <w:r>
-        <w:instrText xml:space="preserve"> SEQ Figure \* ARABIC \s 1</w:instrText>
+        <w:instrText xml:space="preserve"> STYLEREF pb_st1\s </w:instrText>
       </w:r>
       <w:r>
         <w:fldChar w:fldCharType="separate"/>
@@ -11544,6 +11648,30 @@
         <w:t>4</w:t>
       </w:r>
       <w:r>
+        <w:rPr>
+          <w:noProof/>
+        </w:rPr>
+        <w:fldChar w:fldCharType="end"/>
+      </w:r>
+      <w:r>
+        <w:noBreakHyphen/>
+      </w:r>
+      <w:r>
+        <w:fldChar w:fldCharType="begin"/>
+      </w:r>
+      <w:r>
+        <w:instrText xml:space="preserve"> SEQ Figure \* ARABIC \s 1</w:instrText>
+      </w:r>
+      <w:r>
+        <w:fldChar w:fldCharType="separate"/>
+      </w:r>
+      <w:r>
+        <w:rPr>
+          <w:noProof/>
+        </w:rPr>
+        <w:t>4</w:t>
+      </w:r>
+      <w:r>
         <w:fldChar w:fldCharType="end"/>
       </w:r>
     </w:p>
@@ -11563,7 +11691,7 @@
       <w:pPr>
         <w:pStyle w:val="pbst3"/>
       </w:pPr>
-      <w:bookmarkStart w:id="45" w:name="_Toc340490980"/>
+      <w:bookmarkStart w:id="44" w:name="_Toc340490980"/>
       <w:r>
         <w:t xml:space="preserve">Diagramme de séquence </w:t>
       </w:r>
@@ -11573,7 +11701,7 @@
       <w:r>
         <w:t>faire un inventaire</w:t>
       </w:r>
-      <w:bookmarkEnd w:id="45"/>
+      <w:bookmarkEnd w:id="44"/>
     </w:p>
     <w:p>
       <w:r>
@@ -11733,7 +11861,7 @@
           <w:noProof/>
         </w:rPr>
         <w:drawing>
-          <wp:inline distT="0" distB="0" distL="0" distR="0" wp14:anchorId="0401602A" wp14:editId="0A30B590">
+          <wp:inline distT="0" distB="0" distL="0" distR="0" wp14:anchorId="374306C6" wp14:editId="2167B352">
             <wp:extent cx="4474800" cy="6181200"/>
             <wp:effectExtent l="0" t="0" r="2540" b="0"/>
             <wp:docPr id="15" name="Image 15"/>
@@ -11777,14 +11905,30 @@
       <w:r>
         <w:t xml:space="preserve">Figure </w:t>
       </w:r>
-      <w:fldSimple w:instr=" STYLEREF pb_st1\s ">
-        <w:r>
-          <w:rPr>
-            <w:noProof/>
-          </w:rPr>
-          <w:t>4</w:t>
-        </w:r>
-      </w:fldSimple>
+      <w:r>
+        <w:fldChar w:fldCharType="begin"/>
+      </w:r>
+      <w:r>
+        <w:instrText xml:space="preserve"> STYL</w:instrText>
+      </w:r>
+      <w:r>
+        <w:instrText xml:space="preserve">EREF pb_st1\s </w:instrText>
+      </w:r>
+      <w:r>
+        <w:fldChar w:fldCharType="separate"/>
+      </w:r>
+      <w:r>
+        <w:rPr>
+          <w:noProof/>
+        </w:rPr>
+        <w:t>4</w:t>
+      </w:r>
+      <w:r>
+        <w:rPr>
+          <w:noProof/>
+        </w:rPr>
+        <w:fldChar w:fldCharType="end"/>
+      </w:r>
       <w:r>
         <w:noBreakHyphen/>
       </w:r>
@@ -11821,11 +11965,11 @@
       <w:pPr>
         <w:pStyle w:val="pbst3"/>
       </w:pPr>
-      <w:bookmarkStart w:id="46" w:name="_Toc340490981"/>
+      <w:bookmarkStart w:id="45" w:name="_Toc340490981"/>
       <w:r>
         <w:t>Diagramme de communication</w:t>
       </w:r>
-      <w:bookmarkEnd w:id="46"/>
+      <w:bookmarkEnd w:id="45"/>
     </w:p>
     <w:p>
       <w:r>
@@ -11854,7 +11998,7 @@
           <w:noProof/>
         </w:rPr>
         <w:drawing>
-          <wp:inline distT="0" distB="0" distL="0" distR="0" wp14:anchorId="36DD24E3" wp14:editId="5CDCD827">
+          <wp:inline distT="0" distB="0" distL="0" distR="0" wp14:anchorId="22571F04" wp14:editId="034DA836">
             <wp:extent cx="4554000" cy="2912400"/>
             <wp:effectExtent l="0" t="0" r="0" b="2540"/>
             <wp:docPr id="13" name="Image 13"/>
@@ -11898,14 +12042,27 @@
       <w:r>
         <w:t xml:space="preserve">Figure </w:t>
       </w:r>
-      <w:fldSimple w:instr=" STYLEREF pb_st1\s ">
-        <w:r>
-          <w:rPr>
-            <w:noProof/>
-          </w:rPr>
-          <w:t>4</w:t>
-        </w:r>
-      </w:fldSimple>
+      <w:r>
+        <w:fldChar w:fldCharType="begin"/>
+      </w:r>
+      <w:r>
+        <w:instrText xml:space="preserve"> STYLEREF pb_st1\s </w:instrText>
+      </w:r>
+      <w:r>
+        <w:fldChar w:fldCharType="separate"/>
+      </w:r>
+      <w:r>
+        <w:rPr>
+          <w:noProof/>
+        </w:rPr>
+        <w:t>4</w:t>
+      </w:r>
+      <w:r>
+        <w:rPr>
+          <w:noProof/>
+        </w:rPr>
+        <w:fldChar w:fldCharType="end"/>
+      </w:r>
       <w:r>
         <w:noBreakHyphen/>
       </w:r>
@@ -11932,11 +12089,11 @@
       <w:pPr>
         <w:pStyle w:val="pbst3"/>
       </w:pPr>
-      <w:bookmarkStart w:id="47" w:name="_Toc340490982"/>
+      <w:bookmarkStart w:id="46" w:name="_Toc340490982"/>
       <w:r>
         <w:t>Diagramme de classe</w:t>
       </w:r>
-      <w:bookmarkEnd w:id="47"/>
+      <w:bookmarkEnd w:id="46"/>
     </w:p>
     <w:tbl>
       <w:tblPr>
@@ -11967,7 +12124,7 @@
                 <w:noProof/>
               </w:rPr>
               <w:drawing>
-                <wp:inline distT="0" distB="0" distL="0" distR="0" wp14:anchorId="2C931185" wp14:editId="2113D7C9">
+                <wp:inline distT="0" distB="0" distL="0" distR="0" wp14:anchorId="553AC53B" wp14:editId="4AAD4951">
                   <wp:extent cx="3096000" cy="842400"/>
                   <wp:effectExtent l="0" t="0" r="0" b="0"/>
                   <wp:docPr id="20" name="Image 20"/>
@@ -12015,14 +12172,27 @@
             <w:r>
               <w:t xml:space="preserve">Figure </w:t>
             </w:r>
-            <w:fldSimple w:instr=" STYLEREF pb_st1\s ">
-              <w:r>
-                <w:rPr>
-                  <w:noProof/>
-                </w:rPr>
-                <w:t>4</w:t>
-              </w:r>
-            </w:fldSimple>
+            <w:r>
+              <w:fldChar w:fldCharType="begin"/>
+            </w:r>
+            <w:r>
+              <w:instrText xml:space="preserve"> STYLEREF pb_st1\s </w:instrText>
+            </w:r>
+            <w:r>
+              <w:fldChar w:fldCharType="separate"/>
+            </w:r>
+            <w:r>
+              <w:rPr>
+                <w:noProof/>
+              </w:rPr>
+              <w:t>4</w:t>
+            </w:r>
+            <w:r>
+              <w:rPr>
+                <w:noProof/>
+              </w:rPr>
+              <w:fldChar w:fldCharType="end"/>
+            </w:r>
             <w:r>
               <w:noBreakHyphen/>
             </w:r>
@@ -12059,7 +12229,7 @@
                 <w:noProof/>
               </w:rPr>
               <w:drawing>
-                <wp:inline distT="0" distB="0" distL="0" distR="0" wp14:anchorId="1178D7CA" wp14:editId="63FB1C8C">
+                <wp:inline distT="0" distB="0" distL="0" distR="0" wp14:anchorId="74E293F2" wp14:editId="33529DDB">
                   <wp:extent cx="2930400" cy="2185200"/>
                   <wp:effectExtent l="0" t="0" r="3810" b="5715"/>
                   <wp:docPr id="21" name="Image 21"/>
@@ -12107,14 +12277,27 @@
             <w:r>
               <w:t xml:space="preserve">Figure </w:t>
             </w:r>
-            <w:fldSimple w:instr=" STYLEREF pb_st1\s ">
-              <w:r>
-                <w:rPr>
-                  <w:noProof/>
-                </w:rPr>
-                <w:t>4</w:t>
-              </w:r>
-            </w:fldSimple>
+            <w:r>
+              <w:fldChar w:fldCharType="begin"/>
+            </w:r>
+            <w:r>
+              <w:instrText xml:space="preserve"> STYLEREF pb_st1\s </w:instrText>
+            </w:r>
+            <w:r>
+              <w:fldChar w:fldCharType="separate"/>
+            </w:r>
+            <w:r>
+              <w:rPr>
+                <w:noProof/>
+              </w:rPr>
+              <w:t>4</w:t>
+            </w:r>
+            <w:r>
+              <w:rPr>
+                <w:noProof/>
+              </w:rPr>
+              <w:fldChar w:fldCharType="end"/>
+            </w:r>
             <w:r>
               <w:noBreakHyphen/>
             </w:r>
@@ -12151,7 +12334,7 @@
                 <w:noProof/>
               </w:rPr>
               <w:drawing>
-                <wp:inline distT="0" distB="0" distL="0" distR="0" wp14:anchorId="794138D2" wp14:editId="562DCAA5">
+                <wp:inline distT="0" distB="0" distL="0" distR="0" wp14:anchorId="037EA677" wp14:editId="2CC4D6C8">
                   <wp:extent cx="889200" cy="946800"/>
                   <wp:effectExtent l="0" t="0" r="6350" b="5715"/>
                   <wp:docPr id="23" name="Image 23"/>
@@ -12199,14 +12382,27 @@
             <w:r>
               <w:t xml:space="preserve">Figure </w:t>
             </w:r>
-            <w:fldSimple w:instr=" STYLEREF pb_st1\s ">
-              <w:r>
-                <w:rPr>
-                  <w:noProof/>
-                </w:rPr>
-                <w:t>4</w:t>
-              </w:r>
-            </w:fldSimple>
+            <w:r>
+              <w:fldChar w:fldCharType="begin"/>
+            </w:r>
+            <w:r>
+              <w:instrText xml:space="preserve"> STYLEREF pb_st1\s </w:instrText>
+            </w:r>
+            <w:r>
+              <w:fldChar w:fldCharType="separate"/>
+            </w:r>
+            <w:r>
+              <w:rPr>
+                <w:noProof/>
+              </w:rPr>
+              <w:t>4</w:t>
+            </w:r>
+            <w:r>
+              <w:rPr>
+                <w:noProof/>
+              </w:rPr>
+              <w:fldChar w:fldCharType="end"/>
+            </w:r>
             <w:r>
               <w:noBreakHyphen/>
             </w:r>
@@ -12239,14 +12435,14 @@
       <w:pPr>
         <w:pStyle w:val="pbst2"/>
       </w:pPr>
-      <w:bookmarkStart w:id="48" w:name="dia_deploiement"/>
-      <w:bookmarkStart w:id="49" w:name="_Toc340490983"/>
-      <w:bookmarkEnd w:id="48"/>
+      <w:bookmarkStart w:id="47" w:name="dia_deploiement"/>
+      <w:bookmarkStart w:id="48" w:name="_Toc340490983"/>
+      <w:bookmarkEnd w:id="47"/>
       <w:r>
         <w:lastRenderedPageBreak/>
         <w:t>Synoptique de l'architecture matérielle</w:t>
       </w:r>
-      <w:bookmarkEnd w:id="49"/>
+      <w:bookmarkEnd w:id="48"/>
     </w:p>
     <w:p>
       <w:pPr>
@@ -12259,7 +12455,7 @@
           <w:noProof/>
         </w:rPr>
         <w:drawing>
-          <wp:inline distT="0" distB="0" distL="0" distR="0" wp14:anchorId="3542508F" wp14:editId="7E532B9C">
+          <wp:inline distT="0" distB="0" distL="0" distR="0" wp14:anchorId="16708F4D" wp14:editId="77362BE0">
             <wp:extent cx="4129200" cy="2959200"/>
             <wp:effectExtent l="0" t="0" r="5080" b="0"/>
             <wp:docPr id="16" name="Image 16"/>
@@ -12303,14 +12499,27 @@
       <w:r>
         <w:t xml:space="preserve">Figure </w:t>
       </w:r>
-      <w:fldSimple w:instr=" STYLEREF pb_st1\s ">
-        <w:r>
-          <w:rPr>
-            <w:noProof/>
-          </w:rPr>
-          <w:t>4</w:t>
-        </w:r>
-      </w:fldSimple>
+      <w:r>
+        <w:fldChar w:fldCharType="begin"/>
+      </w:r>
+      <w:r>
+        <w:instrText xml:space="preserve"> STYLEREF pb_st1\s </w:instrText>
+      </w:r>
+      <w:r>
+        <w:fldChar w:fldCharType="separate"/>
+      </w:r>
+      <w:r>
+        <w:rPr>
+          <w:noProof/>
+        </w:rPr>
+        <w:t>4</w:t>
+      </w:r>
+      <w:r>
+        <w:rPr>
+          <w:noProof/>
+        </w:rPr>
+        <w:fldChar w:fldCharType="end"/>
+      </w:r>
       <w:r>
         <w:noBreakHyphen/>
       </w:r>
@@ -12337,11 +12546,11 @@
       <w:pPr>
         <w:pStyle w:val="pbst2"/>
       </w:pPr>
-      <w:bookmarkStart w:id="50" w:name="_Toc340490984"/>
+      <w:bookmarkStart w:id="49" w:name="_Toc340490984"/>
       <w:r>
         <w:t>Contrainte de l'environnement</w:t>
       </w:r>
-      <w:bookmarkEnd w:id="50"/>
+      <w:bookmarkEnd w:id="49"/>
     </w:p>
     <w:p>
       <w:pPr>
@@ -12357,17 +12566,8 @@
           <w:rFonts w:ascii="Times New Roman" w:hAnsi="Times New Roman"/>
           <w:i/>
         </w:rPr>
-        <w:t xml:space="preserve">Réseau de capteurs (802.15.4) basé sur les composants </w:t>
-      </w:r>
-      <w:proofErr w:type="spellStart"/>
-      <w:r>
-        <w:rPr>
-          <w:rFonts w:ascii="Times New Roman" w:hAnsi="Times New Roman"/>
-          <w:i/>
-        </w:rPr>
-        <w:t>Jennic</w:t>
-      </w:r>
-      <w:proofErr w:type="spellEnd"/>
+        <w:t>Réseau de capteurs (802.15.4) basé sur les composants Jennic</w:t>
+      </w:r>
       <w:r>
         <w:rPr>
           <w:rFonts w:ascii="Times New Roman" w:hAnsi="Times New Roman"/>
@@ -12408,48 +12608,32 @@
     </w:p>
     <w:p>
       <w:pPr>
+        <w:pStyle w:val="pbst2"/>
+      </w:pPr>
+      <w:bookmarkStart w:id="50" w:name="_Toc340490985"/>
+      <w:r>
+        <w:t>Contrainte économique</w:t>
+      </w:r>
+      <w:bookmarkEnd w:id="50"/>
+    </w:p>
+    <w:p>
+      <w:pPr>
         <w:pStyle w:val="texte1"/>
         <w:ind w:left="426"/>
-        <w:rPr>
-          <w:rFonts w:ascii="Times New Roman" w:hAnsi="Times New Roman"/>
-          <w:i/>
-        </w:rPr>
-      </w:pPr>
+      </w:pPr>
+      <w:r>
+        <w:t>Limité à un budget de 1200€.</w:t>
+      </w:r>
     </w:p>
     <w:p>
       <w:pPr>
         <w:pStyle w:val="pbst2"/>
       </w:pPr>
-      <w:bookmarkStart w:id="51" w:name="_Toc340490985"/>
-      <w:r>
-        <w:t>Contrainte économique</w:t>
+      <w:bookmarkStart w:id="51" w:name="_Toc340490986"/>
+      <w:r>
+        <w:t>Documents et moyens technologiques mis à disposition</w:t>
       </w:r>
       <w:bookmarkEnd w:id="51"/>
-    </w:p>
-    <w:p>
-      <w:pPr>
-        <w:pStyle w:val="texte1"/>
-        <w:ind w:left="426"/>
-      </w:pPr>
-      <w:r>
-        <w:t>Limité à un budget de 1200€.</w:t>
-      </w:r>
-    </w:p>
-    <w:p>
-      <w:pPr>
-        <w:pStyle w:val="texte1"/>
-        <w:ind w:left="426"/>
-      </w:pPr>
-    </w:p>
-    <w:p>
-      <w:pPr>
-        <w:pStyle w:val="pbst2"/>
-      </w:pPr>
-      <w:bookmarkStart w:id="52" w:name="_Toc340490986"/>
-      <w:r>
-        <w:t>Documents et moyens technologiques mis à disposition</w:t>
-      </w:r>
-      <w:bookmarkEnd w:id="52"/>
     </w:p>
     <w:p>
       <w:pPr>
@@ -12474,36 +12658,23 @@
     </w:p>
     <w:p>
       <w:pPr>
-        <w:rPr>
-          <w:rFonts w:asciiTheme="majorHAnsi" w:eastAsiaTheme="majorEastAsia" w:hAnsiTheme="majorHAnsi" w:cstheme="majorBidi"/>
-          <w:b/>
-          <w:bCs/>
-          <w:color w:val="4F81BD" w:themeColor="accent1"/>
-          <w:sz w:val="22"/>
-          <w:szCs w:val="22"/>
-          <w:highlight w:val="lightGray"/>
-        </w:rPr>
-      </w:pPr>
-    </w:p>
-    <w:p>
-      <w:pPr>
         <w:pStyle w:val="pbst2"/>
       </w:pPr>
-      <w:bookmarkStart w:id="53" w:name="_Toc340490987"/>
+      <w:bookmarkStart w:id="52" w:name="_Toc340490987"/>
       <w:r>
         <w:t>Exigences qualité à respecter</w:t>
       </w:r>
+      <w:bookmarkEnd w:id="52"/>
+    </w:p>
+    <w:p>
+      <w:pPr>
+        <w:pStyle w:val="pbst3"/>
+      </w:pPr>
+      <w:bookmarkStart w:id="53" w:name="_Toc340490988"/>
+      <w:r>
+        <w:t>Exigences qualité sur le produit à réaliser</w:t>
+      </w:r>
       <w:bookmarkEnd w:id="53"/>
-    </w:p>
-    <w:p>
-      <w:pPr>
-        <w:pStyle w:val="pbst3"/>
-      </w:pPr>
-      <w:bookmarkStart w:id="54" w:name="_Toc340490988"/>
-      <w:r>
-        <w:t>Exigences qualité sur le produit à réaliser</w:t>
-      </w:r>
-      <w:bookmarkEnd w:id="54"/>
     </w:p>
     <w:p>
       <w:pPr>
@@ -12518,11 +12689,11 @@
       <w:pPr>
         <w:pStyle w:val="pbst3"/>
       </w:pPr>
-      <w:bookmarkStart w:id="55" w:name="_Toc340490989"/>
+      <w:bookmarkStart w:id="54" w:name="_Toc340490989"/>
       <w:r>
         <w:t>Exigences qualité sur le développement</w:t>
       </w:r>
-      <w:bookmarkEnd w:id="55"/>
+      <w:bookmarkEnd w:id="54"/>
     </w:p>
     <w:p>
       <w:pPr>
@@ -12641,11 +12812,11 @@
       <w:pPr>
         <w:pStyle w:val="pbst3"/>
       </w:pPr>
-      <w:bookmarkStart w:id="56" w:name="_Toc340490990"/>
+      <w:bookmarkStart w:id="55" w:name="_Toc340490990"/>
       <w:r>
         <w:t>Exigences qualité sur la documentation à produire</w:t>
       </w:r>
-      <w:bookmarkEnd w:id="56"/>
+      <w:bookmarkEnd w:id="55"/>
     </w:p>
     <w:p>
       <w:pPr>
@@ -12674,7 +12845,6 @@
         <w:jc w:val="both"/>
       </w:pPr>
       <w:r>
-        <w:lastRenderedPageBreak/>
         <w:t>Sur la forme : Respect des normes et de standards de représentation, maniabilité, homogénéité, lisibilité ; traçabilité entre les différents documents.</w:t>
       </w:r>
     </w:p>
@@ -12712,8 +12882,9 @@
       <w:pPr>
         <w:pStyle w:val="pbst3"/>
       </w:pPr>
-      <w:bookmarkStart w:id="57" w:name="_Toc340490991"/>
-      <w:r>
+      <w:bookmarkStart w:id="56" w:name="_Toc340490991"/>
+      <w:r>
+        <w:lastRenderedPageBreak/>
         <w:t xml:space="preserve">Exigences </w:t>
       </w:r>
       <w:r>
@@ -12722,7 +12893,7 @@
       <w:r>
         <w:t xml:space="preserve"> sur la livraison</w:t>
       </w:r>
-      <w:bookmarkEnd w:id="57"/>
+      <w:bookmarkEnd w:id="56"/>
     </w:p>
     <w:p>
       <w:pPr>
@@ -12792,11 +12963,11 @@
       <w:pPr>
         <w:pStyle w:val="pbst3"/>
       </w:pPr>
-      <w:bookmarkStart w:id="58" w:name="_Toc340490992"/>
+      <w:bookmarkStart w:id="57" w:name="_Toc340490992"/>
       <w:r>
         <w:t>Exigences qualité sur l’environnement d’exploitation</w:t>
       </w:r>
-      <w:bookmarkEnd w:id="58"/>
+      <w:bookmarkEnd w:id="57"/>
     </w:p>
     <w:p>
       <w:pPr>
@@ -12836,22 +13007,22 @@
       <w:pPr>
         <w:pStyle w:val="pbst1"/>
       </w:pPr>
-      <w:bookmarkStart w:id="59" w:name="_Toc340490993"/>
+      <w:bookmarkStart w:id="58" w:name="_Toc340490993"/>
       <w:r>
         <w:lastRenderedPageBreak/>
         <w:t>Planification temporelle prévisionnelle</w:t>
       </w:r>
+      <w:bookmarkEnd w:id="58"/>
+    </w:p>
+    <w:p>
+      <w:pPr>
+        <w:pStyle w:val="pbst2"/>
+      </w:pPr>
+      <w:bookmarkStart w:id="59" w:name="_Toc340490994"/>
+      <w:r>
+        <w:t>Calendrier prévisionnel :</w:t>
+      </w:r>
       <w:bookmarkEnd w:id="59"/>
-    </w:p>
-    <w:p>
-      <w:pPr>
-        <w:pStyle w:val="pbst2"/>
-      </w:pPr>
-      <w:bookmarkStart w:id="60" w:name="_Toc340490994"/>
-      <w:r>
-        <w:t>Calendrier prévisionnel :</w:t>
-      </w:r>
-      <w:bookmarkEnd w:id="60"/>
     </w:p>
     <w:p/>
     <w:tbl>
@@ -13133,7 +13304,7 @@
       <w:pPr>
         <w:pStyle w:val="pbst1"/>
       </w:pPr>
-      <w:bookmarkStart w:id="61" w:name="_Toc340490995"/>
+      <w:bookmarkStart w:id="60" w:name="_Toc340490995"/>
       <w:r>
         <w:lastRenderedPageBreak/>
         <w:t>Exploitation</w:t>
@@ -13141,20 +13312,20 @@
       <w:r>
         <w:t xml:space="preserve"> pédagogique</w:t>
       </w:r>
+      <w:bookmarkEnd w:id="60"/>
+    </w:p>
+    <w:p>
+      <w:pPr>
+        <w:pStyle w:val="pbst2"/>
+      </w:pPr>
+      <w:bookmarkStart w:id="61" w:name="_Toc340490996"/>
+      <w:r>
+        <w:t>Compétences</w:t>
+      </w:r>
+      <w:r>
+        <w:t xml:space="preserve"> terminales susceptibles d'être abordées et évaluées</w:t>
+      </w:r>
       <w:bookmarkEnd w:id="61"/>
-    </w:p>
-    <w:p>
-      <w:pPr>
-        <w:pStyle w:val="pbst2"/>
-      </w:pPr>
-      <w:bookmarkStart w:id="62" w:name="_Toc340490996"/>
-      <w:r>
-        <w:t>Compétences</w:t>
-      </w:r>
-      <w:r>
-        <w:t xml:space="preserve"> terminales susceptibles d'être abordées et évaluées</w:t>
-      </w:r>
-      <w:bookmarkEnd w:id="62"/>
     </w:p>
     <w:tbl>
       <w:tblPr>
@@ -22273,11 +22444,13 @@
       <w:pPr>
         <w:pStyle w:val="pbst1"/>
       </w:pPr>
-      <w:bookmarkStart w:id="63" w:name="_Toc340490997"/>
+      <w:bookmarkStart w:id="62" w:name="_Toc340490997"/>
+      <w:bookmarkStart w:id="63" w:name="_Ref340676502"/>
       <w:r>
         <w:lastRenderedPageBreak/>
         <w:t>Répartition des tâches par étudiant</w:t>
       </w:r>
+      <w:bookmarkEnd w:id="62"/>
       <w:bookmarkEnd w:id="63"/>
     </w:p>
     <w:p>
@@ -22307,11 +22480,7 @@
         <w:fldChar w:fldCharType="end"/>
       </w:r>
       <w:r>
-        <w:t xml:space="preserve"> pour le libellé des </w:t>
-      </w:r>
-      <w:proofErr w:type="spellStart"/>
-      <w:r>
-        <w:t>FS</w:t>
+        <w:t xml:space="preserve"> pour le libellé des FS</w:t>
       </w:r>
       <w:r>
         <w:rPr>
@@ -22319,13 +22488,8 @@
         </w:rPr>
         <w:t>i</w:t>
       </w:r>
-      <w:proofErr w:type="spellEnd"/>
-      <w:r>
-        <w:t xml:space="preserve"> (Fonctions de services) </w:t>
-      </w:r>
-      <w:proofErr w:type="spellStart"/>
-      <w:r>
-        <w:t>C</w:t>
+      <w:r>
+        <w:t xml:space="preserve"> (Fonctions de services) C</w:t>
       </w:r>
       <w:r>
         <w:rPr>
@@ -22333,7 +22497,6 @@
         </w:rPr>
         <w:t>j</w:t>
       </w:r>
-      <w:proofErr w:type="spellEnd"/>
       <w:r>
         <w:t xml:space="preserve"> (Fonctions de contraintes) et pages </w:t>
       </w:r>
@@ -22542,14 +22705,12 @@
               </w:rPr>
               <w:fldChar w:fldCharType="separate"/>
             </w:r>
-            <w:proofErr w:type="gramStart"/>
             <w:r>
               <w:rPr>
                 <w:rFonts w:ascii="Times New Roman" w:hAnsi="Times New Roman"/>
               </w:rPr>
-              <w:t>FS1 </w:t>
-            </w:r>
-            <w:proofErr w:type="gramEnd"/>
+              <w:t>FS1</w:t>
+            </w:r>
             <w:r>
               <w:rPr>
                 <w:rFonts w:ascii="Times New Roman" w:hAnsi="Times New Roman"/>
@@ -22638,11 +22799,13 @@
               </w:rPr>
               <w:fldChar w:fldCharType="separate"/>
             </w:r>
+            <w:bookmarkStart w:id="64" w:name="_GoBack"/>
+            <w:bookmarkEnd w:id="64"/>
             <w:r>
               <w:rPr>
                 <w:rFonts w:ascii="Times New Roman" w:hAnsi="Times New Roman"/>
               </w:rPr>
-              <w:t>C1 </w:t>
+              <w:t>C1</w:t>
             </w:r>
             <w:r>
               <w:rPr>
@@ -22711,58 +22874,36 @@
               <w:rPr>
                 <w:rFonts w:ascii="Times New Roman" w:hAnsi="Times New Roman"/>
               </w:rPr>
-              <w:t xml:space="preserve">CU : </w:t>
-            </w:r>
-            <w:proofErr w:type="spellStart"/>
-            <w:r>
+              <w:t>CU : LireCodeB, EnvoyerCodeB, RecevoirMsg, DialoguerAvecBase</w:t>
+            </w:r>
+          </w:p>
+          <w:p>
+            <w:pPr>
+              <w:pStyle w:val="texte1"/>
+              <w:spacing w:before="0"/>
+              <w:ind w:left="0"/>
               <w:rPr>
                 <w:rFonts w:ascii="Times New Roman" w:hAnsi="Times New Roman"/>
               </w:rPr>
-              <w:t>LireCodeB</w:t>
-            </w:r>
-            <w:proofErr w:type="spellEnd"/>
+            </w:pPr>
             <w:r>
               <w:rPr>
                 <w:rFonts w:ascii="Times New Roman" w:hAnsi="Times New Roman"/>
               </w:rPr>
-              <w:t xml:space="preserve">, </w:t>
-            </w:r>
-            <w:proofErr w:type="spellStart"/>
+              <w:t xml:space="preserve">(Obj : </w:t>
+            </w:r>
             <w:r>
               <w:rPr>
                 <w:rFonts w:ascii="Times New Roman" w:hAnsi="Times New Roman"/>
               </w:rPr>
-              <w:t>EnvoyerCodeB</w:t>
-            </w:r>
-            <w:proofErr w:type="spellEnd"/>
+              <w:t>Transporter code bar</w:t>
+            </w:r>
             <w:r>
               <w:rPr>
                 <w:rFonts w:ascii="Times New Roman" w:hAnsi="Times New Roman"/>
               </w:rPr>
-              <w:t xml:space="preserve">, </w:t>
-            </w:r>
-            <w:proofErr w:type="spellStart"/>
-            <w:r>
-              <w:rPr>
-                <w:rFonts w:ascii="Times New Roman" w:hAnsi="Times New Roman"/>
-              </w:rPr>
-              <w:t>RecevoirMsg</w:t>
-            </w:r>
-            <w:proofErr w:type="spellEnd"/>
-            <w:r>
-              <w:rPr>
-                <w:rFonts w:ascii="Times New Roman" w:hAnsi="Times New Roman"/>
-              </w:rPr>
-              <w:t xml:space="preserve">, </w:t>
-            </w:r>
-            <w:proofErr w:type="spellStart"/>
-            <w:r>
-              <w:rPr>
-                <w:rFonts w:ascii="Times New Roman" w:hAnsi="Times New Roman"/>
-              </w:rPr>
-              <w:t>DialoguerAvecBase</w:t>
-            </w:r>
-            <w:proofErr w:type="spellEnd"/>
+              <w:t>)</w:t>
+            </w:r>
           </w:p>
         </w:tc>
       </w:tr>
@@ -22854,44 +22995,36 @@
               <w:rPr>
                 <w:rFonts w:ascii="Times New Roman" w:hAnsi="Times New Roman"/>
               </w:rPr>
-              <w:t xml:space="preserve"> </w:t>
-            </w:r>
-            <w:proofErr w:type="spellStart"/>
-            <w:r>
+              <w:t xml:space="preserve"> MontrerNivBat, InformerAgent, AcquitterMessage</w:t>
+            </w:r>
+          </w:p>
+          <w:p>
+            <w:pPr>
+              <w:pStyle w:val="texte1"/>
+              <w:spacing w:before="0"/>
+              <w:ind w:left="0"/>
               <w:rPr>
                 <w:rFonts w:ascii="Times New Roman" w:hAnsi="Times New Roman"/>
               </w:rPr>
-              <w:t>MontrerNivBat</w:t>
-            </w:r>
-            <w:proofErr w:type="spellEnd"/>
+            </w:pPr>
             <w:r>
               <w:rPr>
                 <w:rFonts w:ascii="Times New Roman" w:hAnsi="Times New Roman"/>
               </w:rPr>
-              <w:t xml:space="preserve">, </w:t>
-            </w:r>
-            <w:proofErr w:type="spellStart"/>
+              <w:t xml:space="preserve">(Obj : </w:t>
+            </w:r>
             <w:r>
               <w:rPr>
                 <w:rFonts w:ascii="Times New Roman" w:hAnsi="Times New Roman"/>
               </w:rPr>
-              <w:t>InformerAgent</w:t>
-            </w:r>
-            <w:proofErr w:type="spellEnd"/>
+              <w:t>Informer A</w:t>
+            </w:r>
             <w:r>
               <w:rPr>
                 <w:rFonts w:ascii="Times New Roman" w:hAnsi="Times New Roman"/>
               </w:rPr>
-              <w:t xml:space="preserve">, </w:t>
-            </w:r>
-            <w:proofErr w:type="spellStart"/>
-            <w:r>
-              <w:rPr>
-                <w:rFonts w:ascii="Times New Roman" w:hAnsi="Times New Roman"/>
-              </w:rPr>
-              <w:t>AcquitterMessage</w:t>
-            </w:r>
-            <w:proofErr w:type="spellEnd"/>
+              <w:t>gent)</w:t>
+            </w:r>
           </w:p>
         </w:tc>
       </w:tr>
@@ -22983,16 +23116,56 @@
               <w:rPr>
                 <w:rFonts w:ascii="Times New Roman" w:hAnsi="Times New Roman"/>
               </w:rPr>
-              <w:t xml:space="preserve">CU : </w:t>
+              <w:t>CU : ConsulterDonnées</w:t>
+            </w:r>
+          </w:p>
+          <w:p>
+            <w:pPr>
+              <w:pStyle w:val="texte1"/>
+              <w:spacing w:before="0"/>
+              <w:ind w:left="0"/>
+              <w:rPr>
+                <w:rFonts w:ascii="Times New Roman" w:hAnsi="Times New Roman"/>
+              </w:rPr>
+            </w:pPr>
+            <w:r>
+              <w:rPr>
+                <w:rFonts w:ascii="Times New Roman" w:hAnsi="Times New Roman"/>
+              </w:rPr>
+              <w:t>(Obj :</w:t>
+            </w:r>
+            <w:r>
+              <w:rPr>
+                <w:rFonts w:ascii="Times New Roman" w:hAnsi="Times New Roman"/>
+              </w:rPr>
+              <w:t xml:space="preserve"> Construire</w:t>
+            </w:r>
+            <w:r>
+              <w:rPr>
+                <w:rFonts w:ascii="Times New Roman" w:hAnsi="Times New Roman"/>
+              </w:rPr>
+              <w:t xml:space="preserve"> </w:t>
             </w:r>
             <w:proofErr w:type="spellStart"/>
             <w:r>
               <w:rPr>
                 <w:rFonts w:ascii="Times New Roman" w:hAnsi="Times New Roman"/>
               </w:rPr>
-              <w:t>ConsulterDonnées</w:t>
+              <w:t>Ihm</w:t>
             </w:r>
             <w:proofErr w:type="spellEnd"/>
+            <w:r>
+              <w:rPr>
+                <w:rFonts w:ascii="Times New Roman" w:hAnsi="Times New Roman"/>
+              </w:rPr>
+              <w:t xml:space="preserve"> superviseur + gestion Base</w:t>
+            </w:r>
+            <w:r>
+              <w:rPr>
+                <w:rFonts w:ascii="Times New Roman" w:hAnsi="Times New Roman"/>
+              </w:rPr>
+              <w:t>)</w:t>
+            </w:r>
           </w:p>
         </w:tc>
       </w:tr>
@@ -23353,27 +23526,27 @@
       <w:pPr>
         <w:pStyle w:val="pbst2"/>
       </w:pPr>
-      <w:bookmarkStart w:id="64" w:name="_Ref277518098"/>
-      <w:bookmarkStart w:id="65" w:name="_Toc340490998"/>
+      <w:bookmarkStart w:id="65" w:name="_Ref277518098"/>
+      <w:bookmarkStart w:id="66" w:name="_Toc340490998"/>
       <w:r>
         <w:lastRenderedPageBreak/>
         <w:t>Elève 1</w:t>
       </w:r>
-      <w:bookmarkEnd w:id="64"/>
       <w:bookmarkEnd w:id="65"/>
+      <w:bookmarkEnd w:id="66"/>
     </w:p>
     <w:p>
       <w:pPr>
         <w:pStyle w:val="pbst3"/>
       </w:pPr>
-      <w:bookmarkStart w:id="66" w:name="_Toc340490999"/>
+      <w:bookmarkStart w:id="67" w:name="_Toc340490999"/>
       <w:r>
         <w:t>Fiche contrat</w:t>
       </w:r>
       <w:r>
         <w:t> : FS1, FS5, C1, C2</w:t>
       </w:r>
-      <w:bookmarkEnd w:id="66"/>
+      <w:bookmarkEnd w:id="67"/>
     </w:p>
     <w:tbl>
       <w:tblPr>
@@ -24167,17 +24340,8 @@
                 <w:spacing w:val="-1"/>
                 <w:sz w:val="18"/>
               </w:rPr>
-              <w:t xml:space="preserve">Cahier des charges, doc </w:t>
-            </w:r>
-            <w:proofErr w:type="spellStart"/>
-            <w:r>
-              <w:rPr>
-                <w:spacing w:val="-1"/>
-                <w:sz w:val="18"/>
-              </w:rPr>
-              <w:t>Jennic</w:t>
-            </w:r>
-            <w:proofErr w:type="spellEnd"/>
+              <w:t>Cahier des charges, doc Jennic</w:t>
+            </w:r>
           </w:p>
         </w:tc>
         <w:tc>
@@ -24510,17 +24674,8 @@
                 <w:spacing w:val="-1"/>
                 <w:sz w:val="18"/>
               </w:rPr>
-              <w:t xml:space="preserve">Cahier des charges, doc </w:t>
-            </w:r>
-            <w:proofErr w:type="spellStart"/>
-            <w:r>
-              <w:rPr>
-                <w:spacing w:val="-1"/>
-                <w:sz w:val="18"/>
-              </w:rPr>
-              <w:t>Jennic</w:t>
-            </w:r>
-            <w:proofErr w:type="spellEnd"/>
+              <w:t>Cahier des charges, doc Jennic</w:t>
+            </w:r>
           </w:p>
         </w:tc>
         <w:tc>
@@ -25245,17 +25400,8 @@
                 <w:spacing w:val="-1"/>
                 <w:sz w:val="18"/>
               </w:rPr>
-              <w:t xml:space="preserve">Documentation </w:t>
-            </w:r>
-            <w:proofErr w:type="spellStart"/>
-            <w:r>
-              <w:rPr>
-                <w:spacing w:val="-1"/>
-                <w:sz w:val="18"/>
-              </w:rPr>
-              <w:t>Jennic</w:t>
-            </w:r>
-            <w:proofErr w:type="spellEnd"/>
+              <w:t>Documentation Jennic</w:t>
+            </w:r>
           </w:p>
         </w:tc>
         <w:tc>
@@ -25275,21 +25421,7 @@
               <w:rPr>
                 <w:sz w:val="18"/>
               </w:rPr>
-              <w:t>La pile « </w:t>
-            </w:r>
-            <w:proofErr w:type="spellStart"/>
-            <w:r>
-              <w:rPr>
-                <w:sz w:val="18"/>
-              </w:rPr>
-              <w:t>JenNet</w:t>
-            </w:r>
-            <w:proofErr w:type="spellEnd"/>
-            <w:r>
-              <w:rPr>
-                <w:sz w:val="18"/>
-              </w:rPr>
-              <w:t> » est intégrée</w:t>
+              <w:t>La pile « JenNet » est intégrée</w:t>
             </w:r>
           </w:p>
         </w:tc>
@@ -26004,16 +26136,8 @@
               <w:rPr>
                 <w:sz w:val="18"/>
               </w:rPr>
-              <w:t xml:space="preserve">Documentation </w:t>
-            </w:r>
-            <w:proofErr w:type="spellStart"/>
-            <w:r>
-              <w:rPr>
-                <w:sz w:val="18"/>
-              </w:rPr>
-              <w:t>Jennic</w:t>
-            </w:r>
-            <w:proofErr w:type="spellEnd"/>
+              <w:t>Documentation Jennic</w:t>
+            </w:r>
           </w:p>
           <w:p>
             <w:pPr>
@@ -28070,12 +28194,12 @@
       <w:pPr>
         <w:pStyle w:val="pbst3"/>
       </w:pPr>
-      <w:bookmarkStart w:id="67" w:name="_Toc340491000"/>
+      <w:bookmarkStart w:id="68" w:name="_Toc340491000"/>
       <w:r>
         <w:lastRenderedPageBreak/>
         <w:t>Premier incrément</w:t>
       </w:r>
-      <w:bookmarkEnd w:id="67"/>
+      <w:bookmarkEnd w:id="68"/>
     </w:p>
     <w:p>
       <w:pPr>
@@ -28133,11 +28257,11 @@
       <w:pPr>
         <w:pStyle w:val="pbst3"/>
       </w:pPr>
-      <w:bookmarkStart w:id="68" w:name="_Toc340491001"/>
+      <w:bookmarkStart w:id="69" w:name="_Toc340491001"/>
       <w:r>
         <w:t>Deuxième incrément</w:t>
       </w:r>
-      <w:bookmarkEnd w:id="68"/>
+      <w:bookmarkEnd w:id="69"/>
     </w:p>
     <w:p>
       <w:pPr>
@@ -28149,15 +28273,7 @@
         <w:ind w:left="1134" w:hanging="283"/>
       </w:pPr>
       <w:r>
-        <w:t>S’approprier le kit de développement « </w:t>
-      </w:r>
-      <w:proofErr w:type="spellStart"/>
-      <w:r>
-        <w:t>Jennic</w:t>
-      </w:r>
-      <w:proofErr w:type="spellEnd"/>
-      <w:r>
-        <w:t> »</w:t>
+        <w:t>S’approprier le kit de développement « Jennic »</w:t>
       </w:r>
     </w:p>
     <w:p>
@@ -28189,15 +28305,7 @@
         <w:t>un</w:t>
       </w:r>
       <w:r>
-        <w:t xml:space="preserve"> code barre entre 2 modules « </w:t>
-      </w:r>
-      <w:proofErr w:type="spellStart"/>
-      <w:r>
-        <w:t>Jennic</w:t>
-      </w:r>
-      <w:proofErr w:type="spellEnd"/>
-      <w:r>
-        <w:t> »</w:t>
+        <w:t xml:space="preserve"> code barre entre 2 modules « Jennic »</w:t>
       </w:r>
     </w:p>
     <w:p>
@@ -28230,11 +28338,11 @@
       <w:pPr>
         <w:pStyle w:val="pbst3"/>
       </w:pPr>
-      <w:bookmarkStart w:id="69" w:name="_Toc340491002"/>
+      <w:bookmarkStart w:id="70" w:name="_Toc340491002"/>
       <w:r>
         <w:t>Troisième incrément</w:t>
       </w:r>
-      <w:bookmarkEnd w:id="69"/>
+      <w:bookmarkEnd w:id="70"/>
     </w:p>
     <w:p>
       <w:pPr>
@@ -28314,28 +28422,28 @@
       <w:pPr>
         <w:pStyle w:val="pbst2"/>
       </w:pPr>
-      <w:bookmarkStart w:id="70" w:name="_Ref277518002"/>
-      <w:bookmarkStart w:id="71" w:name="_Ref277518041"/>
-      <w:bookmarkStart w:id="72" w:name="_Toc340491003"/>
+      <w:bookmarkStart w:id="71" w:name="_Ref277518002"/>
+      <w:bookmarkStart w:id="72" w:name="_Ref277518041"/>
+      <w:bookmarkStart w:id="73" w:name="_Toc340491003"/>
       <w:r>
         <w:t>Elève 2</w:t>
       </w:r>
-      <w:bookmarkEnd w:id="70"/>
       <w:bookmarkEnd w:id="71"/>
       <w:bookmarkEnd w:id="72"/>
+      <w:bookmarkEnd w:id="73"/>
     </w:p>
     <w:p>
       <w:pPr>
         <w:pStyle w:val="pbst3"/>
       </w:pPr>
-      <w:bookmarkStart w:id="73" w:name="_Toc340491004"/>
+      <w:bookmarkStart w:id="74" w:name="_Toc340491004"/>
       <w:r>
         <w:t>Fiche contrat</w:t>
       </w:r>
       <w:r>
         <w:t> : FS2, FS3, FS5, C4, C5</w:t>
       </w:r>
-      <w:bookmarkEnd w:id="73"/>
+      <w:bookmarkEnd w:id="74"/>
     </w:p>
     <w:tbl>
       <w:tblPr>
@@ -29135,17 +29243,8 @@
                 <w:spacing w:val="-1"/>
                 <w:sz w:val="18"/>
               </w:rPr>
-              <w:t xml:space="preserve">Cahier des charges, doc </w:t>
-            </w:r>
-            <w:proofErr w:type="spellStart"/>
-            <w:r>
-              <w:rPr>
-                <w:spacing w:val="-1"/>
-                <w:sz w:val="18"/>
-              </w:rPr>
-              <w:t>Jennic</w:t>
-            </w:r>
-            <w:proofErr w:type="spellEnd"/>
+              <w:t>Cahier des charges, doc Jennic</w:t>
+            </w:r>
           </w:p>
         </w:tc>
         <w:tc>
@@ -29485,17 +29584,8 @@
                 <w:spacing w:val="-1"/>
                 <w:sz w:val="18"/>
               </w:rPr>
-              <w:t xml:space="preserve">Cahier des charges, doc </w:t>
-            </w:r>
-            <w:proofErr w:type="spellStart"/>
-            <w:r>
-              <w:rPr>
-                <w:spacing w:val="-1"/>
-                <w:sz w:val="18"/>
-              </w:rPr>
-              <w:t>Jennic</w:t>
-            </w:r>
-            <w:proofErr w:type="spellEnd"/>
+              <w:t>Cahier des charges, doc Jennic</w:t>
+            </w:r>
           </w:p>
         </w:tc>
         <w:tc>
@@ -30208,17 +30298,8 @@
                 <w:spacing w:val="-1"/>
                 <w:sz w:val="18"/>
               </w:rPr>
-              <w:t xml:space="preserve">Documentation </w:t>
-            </w:r>
-            <w:proofErr w:type="spellStart"/>
-            <w:r>
-              <w:rPr>
-                <w:spacing w:val="-1"/>
-                <w:sz w:val="18"/>
-              </w:rPr>
-              <w:t>Jennic</w:t>
-            </w:r>
-            <w:proofErr w:type="spellEnd"/>
+              <w:t>Documentation Jennic</w:t>
+            </w:r>
           </w:p>
         </w:tc>
         <w:tc>
@@ -30238,21 +30319,7 @@
               <w:rPr>
                 <w:sz w:val="18"/>
               </w:rPr>
-              <w:t>La pile « </w:t>
-            </w:r>
-            <w:proofErr w:type="spellStart"/>
-            <w:r>
-              <w:rPr>
-                <w:sz w:val="18"/>
-              </w:rPr>
-              <w:t>JenNet</w:t>
-            </w:r>
-            <w:proofErr w:type="spellEnd"/>
-            <w:r>
-              <w:rPr>
-                <w:sz w:val="18"/>
-              </w:rPr>
-              <w:t> » est intégrée</w:t>
+              <w:t>La pile « JenNet » est intégrée</w:t>
             </w:r>
           </w:p>
         </w:tc>
@@ -30949,16 +31016,8 @@
               <w:rPr>
                 <w:sz w:val="18"/>
               </w:rPr>
-              <w:t xml:space="preserve">Documentation </w:t>
-            </w:r>
-            <w:proofErr w:type="spellStart"/>
-            <w:r>
-              <w:rPr>
-                <w:sz w:val="18"/>
-              </w:rPr>
-              <w:t>Jennic</w:t>
-            </w:r>
-            <w:proofErr w:type="spellEnd"/>
+              <w:t>Documentation Jennic</w:t>
+            </w:r>
           </w:p>
           <w:p>
             <w:pPr>
@@ -33011,12 +33070,12 @@
       <w:pPr>
         <w:pStyle w:val="pbst3"/>
       </w:pPr>
-      <w:bookmarkStart w:id="74" w:name="_Toc340491005"/>
+      <w:bookmarkStart w:id="75" w:name="_Toc340491005"/>
       <w:r>
         <w:lastRenderedPageBreak/>
         <w:t>Premier incrément</w:t>
       </w:r>
-      <w:bookmarkEnd w:id="74"/>
+      <w:bookmarkEnd w:id="75"/>
     </w:p>
     <w:p>
       <w:pPr>
@@ -33028,15 +33087,7 @@
         <w:ind w:left="1134" w:hanging="283"/>
       </w:pPr>
       <w:r>
-        <w:t>S’approprier le kit de développement « </w:t>
-      </w:r>
-      <w:proofErr w:type="spellStart"/>
-      <w:r>
-        <w:t>Jennic</w:t>
-      </w:r>
-      <w:proofErr w:type="spellEnd"/>
-      <w:r>
-        <w:t> »</w:t>
+        <w:t>S’approprier le kit de développement « Jennic »</w:t>
       </w:r>
     </w:p>
     <w:p>
@@ -33049,15 +33100,7 @@
         <w:ind w:left="1134" w:hanging="283"/>
       </w:pPr>
       <w:r>
-        <w:t>Mettre en œuvre une lecture analogique depuis un module  « </w:t>
-      </w:r>
-      <w:proofErr w:type="spellStart"/>
-      <w:r>
-        <w:t>Jennic</w:t>
-      </w:r>
-      <w:proofErr w:type="spellEnd"/>
-      <w:r>
-        <w:t> »</w:t>
+        <w:t>Mettre en œuvre une lecture analogique depuis un module  « Jennic »</w:t>
       </w:r>
     </w:p>
     <w:p>
@@ -33070,15 +33113,7 @@
         <w:ind w:left="1134" w:hanging="283"/>
       </w:pPr>
       <w:r>
-        <w:t>Mettre en œuvre la PWM sur un module « </w:t>
-      </w:r>
-      <w:proofErr w:type="spellStart"/>
-      <w:r>
-        <w:t>Jennic</w:t>
-      </w:r>
-      <w:proofErr w:type="spellEnd"/>
-      <w:r>
-        <w:t> »</w:t>
+        <w:t>Mettre en œuvre la PWM sur un module « Jennic »</w:t>
       </w:r>
     </w:p>
     <w:p>
@@ -33094,15 +33129,7 @@
         <w:t>Mettre en œuvre une  sortie TOR sur un module</w:t>
       </w:r>
       <w:r>
-        <w:t xml:space="preserve"> « </w:t>
-      </w:r>
-      <w:proofErr w:type="spellStart"/>
-      <w:r>
-        <w:t>Jennic</w:t>
-      </w:r>
-      <w:proofErr w:type="spellEnd"/>
-      <w:r>
-        <w:t> »</w:t>
+        <w:t xml:space="preserve"> « Jennic »</w:t>
       </w:r>
     </w:p>
     <w:p>
@@ -33122,11 +33149,11 @@
       <w:pPr>
         <w:pStyle w:val="pbst3"/>
       </w:pPr>
-      <w:bookmarkStart w:id="75" w:name="_Toc340491006"/>
+      <w:bookmarkStart w:id="76" w:name="_Toc340491006"/>
       <w:r>
         <w:t>Deuxième incrément</w:t>
       </w:r>
-      <w:bookmarkEnd w:id="75"/>
+      <w:bookmarkEnd w:id="76"/>
     </w:p>
     <w:p>
       <w:pPr>
@@ -33252,11 +33279,11 @@
       <w:pPr>
         <w:pStyle w:val="pbst3"/>
       </w:pPr>
-      <w:bookmarkStart w:id="76" w:name="_Toc340491007"/>
+      <w:bookmarkStart w:id="77" w:name="_Toc340491007"/>
       <w:r>
         <w:t>Troisième incrément</w:t>
       </w:r>
-      <w:bookmarkEnd w:id="76"/>
+      <w:bookmarkEnd w:id="77"/>
     </w:p>
     <w:p>
       <w:pPr>
@@ -33327,29 +33354,29 @@
       <w:pPr>
         <w:pStyle w:val="pbst2"/>
       </w:pPr>
-      <w:bookmarkStart w:id="77" w:name="_Ref277518257"/>
-      <w:bookmarkStart w:id="78" w:name="_Ref277518276"/>
-      <w:bookmarkStart w:id="79" w:name="_Toc340491008"/>
+      <w:bookmarkStart w:id="78" w:name="_Ref277518257"/>
+      <w:bookmarkStart w:id="79" w:name="_Ref277518276"/>
+      <w:bookmarkStart w:id="80" w:name="_Toc340491008"/>
       <w:r>
         <w:lastRenderedPageBreak/>
         <w:t>Elève 3</w:t>
       </w:r>
-      <w:bookmarkEnd w:id="77"/>
       <w:bookmarkEnd w:id="78"/>
       <w:bookmarkEnd w:id="79"/>
+      <w:bookmarkEnd w:id="80"/>
     </w:p>
     <w:p>
       <w:pPr>
         <w:pStyle w:val="pbst3"/>
       </w:pPr>
-      <w:bookmarkStart w:id="80" w:name="_Toc340491009"/>
+      <w:bookmarkStart w:id="81" w:name="_Toc340491009"/>
       <w:r>
         <w:t>Fiche contrat</w:t>
       </w:r>
       <w:r>
         <w:t> : FS4, FS5, C7, C8</w:t>
       </w:r>
-      <w:bookmarkEnd w:id="80"/>
+      <w:bookmarkEnd w:id="81"/>
     </w:p>
     <w:tbl>
       <w:tblPr>
@@ -34470,17 +34497,8 @@
                 <w:spacing w:val="-1"/>
                 <w:sz w:val="18"/>
               </w:rPr>
-              <w:t xml:space="preserve">Cahier des charges, doc </w:t>
-            </w:r>
-            <w:proofErr w:type="spellStart"/>
-            <w:r>
-              <w:rPr>
-                <w:spacing w:val="-1"/>
-                <w:sz w:val="18"/>
-              </w:rPr>
-              <w:t>Jennic</w:t>
-            </w:r>
-            <w:proofErr w:type="spellEnd"/>
+              <w:t>Cahier des charges, doc Jennic</w:t>
+            </w:r>
           </w:p>
         </w:tc>
         <w:tc>
@@ -35193,17 +35211,8 @@
                 <w:spacing w:val="-1"/>
                 <w:sz w:val="18"/>
               </w:rPr>
-              <w:t xml:space="preserve">Documentation </w:t>
-            </w:r>
-            <w:proofErr w:type="spellStart"/>
-            <w:r>
-              <w:rPr>
-                <w:spacing w:val="-1"/>
-                <w:sz w:val="18"/>
-              </w:rPr>
-              <w:t>Jennic</w:t>
-            </w:r>
-            <w:proofErr w:type="spellEnd"/>
+              <w:t>Documentation Jennic</w:t>
+            </w:r>
           </w:p>
         </w:tc>
         <w:tc>
@@ -35223,21 +35232,7 @@
               <w:rPr>
                 <w:sz w:val="18"/>
               </w:rPr>
-              <w:t>La pile « </w:t>
-            </w:r>
-            <w:proofErr w:type="spellStart"/>
-            <w:r>
-              <w:rPr>
-                <w:sz w:val="18"/>
-              </w:rPr>
-              <w:t>JenNet</w:t>
-            </w:r>
-            <w:proofErr w:type="spellEnd"/>
-            <w:r>
-              <w:rPr>
-                <w:sz w:val="18"/>
-              </w:rPr>
-              <w:t> » est intégrée</w:t>
+              <w:t>La pile « JenNet » est intégrée</w:t>
             </w:r>
           </w:p>
         </w:tc>
@@ -35934,16 +35929,8 @@
               <w:rPr>
                 <w:sz w:val="18"/>
               </w:rPr>
-              <w:t xml:space="preserve">Documentation </w:t>
-            </w:r>
-            <w:proofErr w:type="spellStart"/>
-            <w:r>
-              <w:rPr>
-                <w:sz w:val="18"/>
-              </w:rPr>
-              <w:t>Jennic</w:t>
-            </w:r>
-            <w:proofErr w:type="spellEnd"/>
+              <w:t>Documentation Jennic</w:t>
+            </w:r>
           </w:p>
           <w:p>
             <w:pPr>
@@ -37988,12 +37975,12 @@
       <w:pPr>
         <w:pStyle w:val="pbst3"/>
       </w:pPr>
-      <w:bookmarkStart w:id="81" w:name="_Toc340491010"/>
+      <w:bookmarkStart w:id="82" w:name="_Toc340491010"/>
       <w:r>
         <w:lastRenderedPageBreak/>
         <w:t>Premier incrément</w:t>
       </w:r>
-      <w:bookmarkEnd w:id="81"/>
+      <w:bookmarkEnd w:id="82"/>
     </w:p>
     <w:p>
       <w:pPr>
@@ -38031,26 +38018,18 @@
         <w:ind w:left="1134" w:hanging="283"/>
       </w:pPr>
       <w:r>
-        <w:t>S’approprier le kit de développement « </w:t>
-      </w:r>
-      <w:proofErr w:type="spellStart"/>
-      <w:r>
-        <w:t>Jennic</w:t>
-      </w:r>
-      <w:proofErr w:type="spellEnd"/>
-      <w:r>
-        <w:t> ».</w:t>
+        <w:t>S’approprier le kit de développement « Jennic ».</w:t>
       </w:r>
     </w:p>
     <w:p>
       <w:pPr>
         <w:pStyle w:val="pbst3"/>
       </w:pPr>
-      <w:bookmarkStart w:id="82" w:name="_Toc340491011"/>
+      <w:bookmarkStart w:id="83" w:name="_Toc340491011"/>
       <w:r>
         <w:t>Deuxième incrément</w:t>
       </w:r>
-      <w:bookmarkEnd w:id="82"/>
+      <w:bookmarkEnd w:id="83"/>
     </w:p>
     <w:p>
       <w:pPr>
@@ -38143,11 +38122,11 @@
       <w:pPr>
         <w:pStyle w:val="pbst3"/>
       </w:pPr>
-      <w:bookmarkStart w:id="83" w:name="_Toc340491012"/>
+      <w:bookmarkStart w:id="84" w:name="_Toc340491012"/>
       <w:r>
         <w:t>Troisième incrément</w:t>
       </w:r>
-      <w:bookmarkEnd w:id="83"/>
+      <w:bookmarkEnd w:id="84"/>
     </w:p>
     <w:p>
       <w:pPr>
@@ -38199,22 +38178,22 @@
       <w:pPr>
         <w:pStyle w:val="pbst1"/>
       </w:pPr>
-      <w:bookmarkStart w:id="84" w:name="_Toc340491013"/>
+      <w:bookmarkStart w:id="85" w:name="_Toc340491013"/>
       <w:r>
         <w:lastRenderedPageBreak/>
         <w:t>Evaluation pour l'épreuve E6</w:t>
       </w:r>
-      <w:bookmarkEnd w:id="84"/>
+      <w:bookmarkEnd w:id="85"/>
     </w:p>
     <w:p>
       <w:pPr>
         <w:pStyle w:val="pbst2"/>
       </w:pPr>
-      <w:bookmarkStart w:id="85" w:name="_Toc340491014"/>
+      <w:bookmarkStart w:id="86" w:name="_Toc340491014"/>
       <w:r>
         <w:t>Faisabilité</w:t>
       </w:r>
-      <w:bookmarkEnd w:id="85"/>
+      <w:bookmarkEnd w:id="86"/>
     </w:p>
     <w:p>
       <w:pPr>
@@ -38697,12 +38676,12 @@
       <w:pPr>
         <w:pStyle w:val="pbst2"/>
       </w:pPr>
-      <w:bookmarkStart w:id="86" w:name="_Toc340491015"/>
+      <w:bookmarkStart w:id="87" w:name="_Toc340491015"/>
       <w:r>
         <w:lastRenderedPageBreak/>
         <w:t>Suivi De Projet</w:t>
       </w:r>
-      <w:bookmarkEnd w:id="86"/>
+      <w:bookmarkEnd w:id="87"/>
     </w:p>
     <w:p>
       <w:pPr>
@@ -38968,12 +38947,12 @@
       <w:pPr>
         <w:pStyle w:val="pbst3"/>
       </w:pPr>
-      <w:bookmarkStart w:id="87" w:name="_Toc340491016"/>
+      <w:bookmarkStart w:id="88" w:name="_Toc340491016"/>
       <w:r>
         <w:lastRenderedPageBreak/>
         <w:t>Revue De Projet 1</w:t>
       </w:r>
-      <w:bookmarkEnd w:id="87"/>
+      <w:bookmarkEnd w:id="88"/>
     </w:p>
     <w:p>
       <w:pPr>
@@ -39424,12 +39403,12 @@
       <w:pPr>
         <w:pStyle w:val="pbst3"/>
       </w:pPr>
-      <w:bookmarkStart w:id="88" w:name="_Toc340491017"/>
+      <w:bookmarkStart w:id="89" w:name="_Toc340491017"/>
       <w:r>
         <w:lastRenderedPageBreak/>
         <w:t>Revue De Projet 2</w:t>
       </w:r>
-      <w:bookmarkEnd w:id="88"/>
+      <w:bookmarkEnd w:id="89"/>
     </w:p>
     <w:p>
       <w:pPr>
@@ -39849,14 +39828,14 @@
       <w:pPr>
         <w:pStyle w:val="pbst2"/>
       </w:pPr>
-      <w:bookmarkStart w:id="89" w:name="_Ref277315764"/>
-      <w:bookmarkStart w:id="90" w:name="_Toc340491018"/>
+      <w:bookmarkStart w:id="90" w:name="_Ref277315764"/>
+      <w:bookmarkStart w:id="91" w:name="_Toc340491018"/>
       <w:r>
         <w:lastRenderedPageBreak/>
         <w:t>Epreuve</w:t>
       </w:r>
-      <w:bookmarkEnd w:id="89"/>
       <w:bookmarkEnd w:id="90"/>
+      <w:bookmarkEnd w:id="91"/>
     </w:p>
     <w:p>
       <w:pPr>
@@ -39881,11 +39860,11 @@
       <w:pPr>
         <w:pStyle w:val="pbst3"/>
       </w:pPr>
-      <w:bookmarkStart w:id="91" w:name="_Toc340491019"/>
+      <w:bookmarkStart w:id="92" w:name="_Toc340491019"/>
       <w:r>
         <w:t>Dossier Technique De Projet</w:t>
       </w:r>
-      <w:bookmarkEnd w:id="91"/>
+      <w:bookmarkEnd w:id="92"/>
     </w:p>
     <w:p>
       <w:pPr>
@@ -40195,11 +40174,11 @@
       <w:pPr>
         <w:pStyle w:val="pbst3"/>
       </w:pPr>
-      <w:bookmarkStart w:id="92" w:name="_Toc340491020"/>
+      <w:bookmarkStart w:id="93" w:name="_Toc340491020"/>
       <w:r>
         <w:t>Déroulement De L'épreuve</w:t>
       </w:r>
-      <w:bookmarkEnd w:id="92"/>
+      <w:bookmarkEnd w:id="93"/>
     </w:p>
     <w:p>
       <w:pPr>
@@ -40374,11 +40353,11 @@
       <w:pPr>
         <w:pStyle w:val="pbst3"/>
       </w:pPr>
-      <w:bookmarkStart w:id="93" w:name="_Toc340491021"/>
+      <w:bookmarkStart w:id="94" w:name="_Toc340491021"/>
       <w:r>
         <w:t>Evaluation</w:t>
       </w:r>
-      <w:bookmarkEnd w:id="93"/>
+      <w:bookmarkEnd w:id="94"/>
     </w:p>
     <w:p>
       <w:pPr>
@@ -41013,12 +40992,12 @@
       <w:pPr>
         <w:pStyle w:val="pbst1"/>
       </w:pPr>
-      <w:bookmarkStart w:id="94" w:name="_Toc340491022"/>
+      <w:bookmarkStart w:id="95" w:name="_Toc340491022"/>
       <w:r>
         <w:lastRenderedPageBreak/>
         <w:t>Observation de la commission d'harmonisation</w:t>
       </w:r>
-      <w:bookmarkEnd w:id="94"/>
+      <w:bookmarkEnd w:id="95"/>
     </w:p>
     <w:p>
       <w:pPr>
@@ -41097,31 +41076,16 @@
         </w:rPr>
         <w:t xml:space="preserve">Il comprend </w:t>
       </w:r>
-      <w:r>
-        <w:fldChar w:fldCharType="begin"/>
-      </w:r>
-      <w:r>
-        <w:instrText xml:space="preserve"> NUMPAGES   \* MERGEFORMAT </w:instrText>
-      </w:r>
-      <w:r>
-        <w:fldChar w:fldCharType="separate"/>
-      </w:r>
-      <w:r>
-        <w:rPr>
-          <w:rFonts w:ascii="Times New Roman" w:hAnsi="Times New Roman"/>
-          <w:b/>
-          <w:noProof/>
-        </w:rPr>
-        <w:t>39</w:t>
-      </w:r>
-      <w:r>
-        <w:rPr>
-          <w:rFonts w:ascii="Times New Roman" w:hAnsi="Times New Roman"/>
-          <w:b/>
-          <w:noProof/>
-        </w:rPr>
-        <w:fldChar w:fldCharType="end"/>
-      </w:r>
+      <w:fldSimple w:instr=" NUMPAGES   \* MERGEFORMAT ">
+        <w:r>
+          <w:rPr>
+            <w:rFonts w:ascii="Times New Roman" w:hAnsi="Times New Roman"/>
+            <w:b/>
+            <w:noProof/>
+          </w:rPr>
+          <w:t>39</w:t>
+        </w:r>
+      </w:fldSimple>
       <w:r>
         <w:rPr>
           <w:rFonts w:ascii="Times New Roman" w:hAnsi="Times New Roman"/>
@@ -42483,27 +42447,25 @@
       <w:pPr>
         <w:pStyle w:val="pbst1"/>
       </w:pPr>
-      <w:bookmarkStart w:id="95" w:name="_Toc340491023"/>
+      <w:bookmarkStart w:id="96" w:name="_Toc340491023"/>
       <w:r>
         <w:lastRenderedPageBreak/>
         <w:t>Annexes</w:t>
       </w:r>
-      <w:bookmarkEnd w:id="95"/>
+      <w:bookmarkEnd w:id="96"/>
     </w:p>
     <w:p>
       <w:pPr>
         <w:pStyle w:val="pbst2"/>
       </w:pPr>
-      <w:bookmarkStart w:id="96" w:name="_Toc340491024"/>
+      <w:bookmarkStart w:id="97" w:name="_Toc340491024"/>
       <w:r>
         <w:t xml:space="preserve">Modules </w:t>
       </w:r>
-      <w:proofErr w:type="spellStart"/>
       <w:r>
         <w:t>Jennic</w:t>
       </w:r>
-      <w:bookmarkEnd w:id="96"/>
-      <w:proofErr w:type="spellEnd"/>
+      <w:bookmarkEnd w:id="97"/>
     </w:p>
     <w:p>
       <w:r>
@@ -42632,37 +42594,24 @@
             </w:rPr>
             <w:t>[</w:t>
           </w:r>
-          <w:r>
-            <w:fldChar w:fldCharType="begin"/>
-          </w:r>
-          <w:r>
-            <w:instrText xml:space="preserve"> FILENAME   \* MERGEFORMAT </w:instrText>
-          </w:r>
-          <w:r>
-            <w:fldChar w:fldCharType="separate"/>
-          </w:r>
-          <w:r>
-            <w:rPr>
-              <w:rFonts w:ascii="Comic Sans MS" w:hAnsi="Comic Sans MS"/>
-              <w:bCs/>
-              <w:noProof/>
-              <w:sz w:val="16"/>
-              <w:szCs w:val="16"/>
-            </w:rPr>
-            <w:t>2013_BA4_BAR</w:t>
-          </w:r>
-          <w:r>
-            <w:rPr>
-              <w:noProof/>
-            </w:rPr>
-            <w:t>_CDCF.docx</w:t>
-          </w:r>
-          <w:r>
-            <w:rPr>
-              <w:noProof/>
-            </w:rPr>
-            <w:fldChar w:fldCharType="end"/>
-          </w:r>
+          <w:fldSimple w:instr=" FILENAME   \* MERGEFORMAT ">
+            <w:r>
+              <w:rPr>
+                <w:rFonts w:ascii="Comic Sans MS" w:hAnsi="Comic Sans MS"/>
+                <w:bCs/>
+                <w:noProof/>
+                <w:sz w:val="16"/>
+                <w:szCs w:val="16"/>
+              </w:rPr>
+              <w:t>2013_BA4_BAR</w:t>
+            </w:r>
+            <w:r>
+              <w:rPr>
+                <w:noProof/>
+              </w:rPr>
+              <w:t>_CDCF.docx</w:t>
+            </w:r>
+          </w:fldSimple>
           <w:r>
             <w:rPr>
               <w:rFonts w:ascii="Comic Sans MS" w:hAnsi="Comic Sans MS"/>
@@ -42871,31 +42820,16 @@
               <w:szCs w:val="16"/>
             </w:rPr>
           </w:pPr>
-          <w:r>
-            <w:fldChar w:fldCharType="begin"/>
-          </w:r>
-          <w:r>
-            <w:instrText xml:space="preserve"> REF  Commision  \* MERGEFORMAT </w:instrText>
-          </w:r>
-          <w:r>
-            <w:fldChar w:fldCharType="separate"/>
-          </w:r>
-          <w:r>
-            <w:rPr>
-              <w:i/>
-              <w:sz w:val="16"/>
-              <w:szCs w:val="16"/>
-            </w:rPr>
-            <w:t>Dossier de présentation et de validation du sujet de projet</w:t>
-          </w:r>
-          <w:r>
-            <w:rPr>
-              <w:i/>
-              <w:sz w:val="16"/>
-              <w:szCs w:val="16"/>
-            </w:rPr>
-            <w:fldChar w:fldCharType="end"/>
-          </w:r>
+          <w:fldSimple w:instr=" REF  Commision  \* MERGEFORMAT ">
+            <w:r>
+              <w:rPr>
+                <w:i/>
+                <w:sz w:val="16"/>
+                <w:szCs w:val="16"/>
+              </w:rPr>
+              <w:t>Dossier de présentation et de validation du sujet de projet</w:t>
+            </w:r>
+          </w:fldSimple>
           <w:r>
             <w:rPr>
               <w:rFonts w:ascii="Comic Sans MS" w:hAnsi="Comic Sans MS"/>
@@ -42948,7 +42882,7 @@
               <w:bCs/>
               <w:noProof/>
             </w:rPr>
-            <w:t>9</w:t>
+            <w:t>17</w:t>
           </w:r>
           <w:r>
             <w:rPr>
@@ -50844,7 +50778,7 @@
 </file>
 
 <file path=customXml/itemProps1.xml><?xml version="1.0" encoding="utf-8"?>
-<ds:datastoreItem xmlns:ds="http://schemas.openxmlformats.org/officeDocument/2006/customXml" ds:itemID="{4B577C73-8C01-4997-B99D-493B9A281FAF}">
+<ds:datastoreItem xmlns:ds="http://schemas.openxmlformats.org/officeDocument/2006/customXml" ds:itemID="{53ACAE83-9535-40B5-87EA-46267429B6C2}">
   <ds:schemaRefs>
     <ds:schemaRef ds:uri="http://schemas.openxmlformats.org/officeDocument/2006/bibliography"/>
   </ds:schemaRefs>

</xml_diff>